<commit_message>
move images to mongoDB and adapt the code
</commit_message>
<xml_diff>
--- a/docs/cahier_des_charges.docx
+++ b/docs/cahier_des_charges.docx
@@ -1,6 +1,6 @@
 
 <file path=word/document.xml><?xml version="1.0" encoding="utf-8"?>
-<w:document xmlns:wpc="http://schemas.microsoft.com/office/word/2010/wordprocessingCanvas" xmlns:cx="http://schemas.microsoft.com/office/drawing/2014/chartex" xmlns:cx1="http://schemas.microsoft.com/office/drawing/2015/9/8/chartex" xmlns:cx2="http://schemas.microsoft.com/office/drawing/2015/10/21/chartex" xmlns:cx3="http://schemas.microsoft.com/office/drawing/2016/5/9/chartex" xmlns:cx4="http://schemas.microsoft.com/office/drawing/2016/5/10/chartex" xmlns:cx5="http://schemas.microsoft.com/office/drawing/2016/5/11/chartex" xmlns:cx6="http://schemas.microsoft.com/office/drawing/2016/5/12/chartex" xmlns:cx7="http://schemas.microsoft.com/office/drawing/2016/5/13/chartex" xmlns:cx8="http://schemas.microsoft.com/office/drawing/2016/5/14/chartex" xmlns:mc="http://schemas.openxmlformats.org/markup-compatibility/2006" xmlns:aink="http://schemas.microsoft.com/office/drawing/2016/ink" xmlns:am3d="http://schemas.microsoft.com/office/drawing/2017/model3d" xmlns:o="urn:schemas-microsoft-com:office:office" xmlns:oel="http://schemas.microsoft.com/office/2019/extlst" xmlns:r="http://schemas.openxmlformats.org/officeDocument/2006/relationships" xmlns:m="http://schemas.openxmlformats.org/officeDocument/2006/math" xmlns:v="urn:schemas-microsoft-com:vml" xmlns:wp14="http://schemas.microsoft.com/office/word/2010/wordprocessingDrawing" xmlns:wp="http://schemas.openxmlformats.org/drawingml/2006/wordprocessingDrawing" xmlns:w10="urn:schemas-microsoft-com:office:word" xmlns:w="http://schemas.openxmlformats.org/wordprocessingml/2006/main" xmlns:w14="http://schemas.microsoft.com/office/word/2010/wordml" xmlns:w15="http://schemas.microsoft.com/office/word/2012/wordml" xmlns:w16cex="http://schemas.microsoft.com/office/word/2018/wordml/cex" xmlns:w16cid="http://schemas.microsoft.com/office/word/2016/wordml/cid" xmlns:w16="http://schemas.microsoft.com/office/word/2018/wordml" xmlns:w16sdtdh="http://schemas.microsoft.com/office/word/2020/wordml/sdtdatahash" xmlns:w16se="http://schemas.microsoft.com/office/word/2015/wordml/symex" xmlns:wpg="http://schemas.microsoft.com/office/word/2010/wordprocessingGroup" xmlns:wpi="http://schemas.microsoft.com/office/word/2010/wordprocessingInk" xmlns:wne="http://schemas.microsoft.com/office/word/2006/wordml" xmlns:wps="http://schemas.microsoft.com/office/word/2010/wordprocessingShape" mc:Ignorable="w14 w15 w16se w16cid w16 w16cex w16sdtdh wp14">
+<w:document xmlns:wpc="http://schemas.microsoft.com/office/word/2010/wordprocessingCanvas" xmlns:cx="http://schemas.microsoft.com/office/drawing/2014/chartex" xmlns:cx1="http://schemas.microsoft.com/office/drawing/2015/9/8/chartex" xmlns:cx2="http://schemas.microsoft.com/office/drawing/2015/10/21/chartex" xmlns:cx3="http://schemas.microsoft.com/office/drawing/2016/5/9/chartex" xmlns:cx4="http://schemas.microsoft.com/office/drawing/2016/5/10/chartex" xmlns:cx5="http://schemas.microsoft.com/office/drawing/2016/5/11/chartex" xmlns:cx6="http://schemas.microsoft.com/office/drawing/2016/5/12/chartex" xmlns:cx7="http://schemas.microsoft.com/office/drawing/2016/5/13/chartex" xmlns:cx8="http://schemas.microsoft.com/office/drawing/2016/5/14/chartex" xmlns:mc="http://schemas.openxmlformats.org/markup-compatibility/2006" xmlns:aink="http://schemas.microsoft.com/office/drawing/2016/ink" xmlns:am3d="http://schemas.microsoft.com/office/drawing/2017/model3d" xmlns:o="urn:schemas-microsoft-com:office:office" xmlns:oel="http://schemas.microsoft.com/office/2019/extlst" xmlns:r="http://schemas.openxmlformats.org/officeDocument/2006/relationships" xmlns:m="http://schemas.openxmlformats.org/officeDocument/2006/math" xmlns:v="urn:schemas-microsoft-com:vml" xmlns:wp14="http://schemas.microsoft.com/office/word/2010/wordprocessingDrawing" xmlns:wp="http://schemas.openxmlformats.org/drawingml/2006/wordprocessingDrawing" xmlns:w10="urn:schemas-microsoft-com:office:word" xmlns:w="http://schemas.openxmlformats.org/wordprocessingml/2006/main" xmlns:w14="http://schemas.microsoft.com/office/word/2010/wordml" xmlns:w15="http://schemas.microsoft.com/office/word/2012/wordml" xmlns:w16cex="http://schemas.microsoft.com/office/word/2018/wordml/cex" xmlns:w16cid="http://schemas.microsoft.com/office/word/2016/wordml/cid" xmlns:w16="http://schemas.microsoft.com/office/word/2018/wordml" xmlns:w16du="http://schemas.microsoft.com/office/word/2023/wordml/word16du" xmlns:w16sdtdh="http://schemas.microsoft.com/office/word/2020/wordml/sdtdatahash" xmlns:w16se="http://schemas.microsoft.com/office/word/2015/wordml/symex" xmlns:wpg="http://schemas.microsoft.com/office/word/2010/wordprocessingGroup" xmlns:wpi="http://schemas.microsoft.com/office/word/2010/wordprocessingInk" xmlns:wne="http://schemas.microsoft.com/office/word/2006/wordml" xmlns:wps="http://schemas.microsoft.com/office/word/2010/wordprocessingShape" mc:Ignorable="w14 w15 w16se w16cid w16 w16cex w16sdtdh wp14">
   <w:body>
     <w:sdt>
       <w:sdtPr>
@@ -125,6 +125,255 @@
       </w:pPr>
       <w:r>
         <w:lastRenderedPageBreak/>
+        <w:t>Contexte et objectifs</w:t>
+      </w:r>
+    </w:p>
+    <w:p>
+      <w:r>
+        <w:t xml:space="preserve">ChampiPy est </w:t>
+      </w:r>
+      <w:r>
+        <w:t xml:space="preserve">projet </w:t>
+      </w:r>
+      <w:r>
+        <w:t>de Deep Learning permettant d’obtenir le nom d’une espèce de champignon grâce à une photo.</w:t>
+      </w:r>
+    </w:p>
+    <w:p>
+      <w:r>
+        <w:t>Ce</w:t>
+      </w:r>
+      <w:r>
+        <w:t xml:space="preserve"> modèle </w:t>
+      </w:r>
+      <w:r>
+        <w:t xml:space="preserve">a été réalisée dans le cadre de la formation Data </w:t>
+      </w:r>
+      <w:proofErr w:type="spellStart"/>
+      <w:r>
+        <w:t>Scientist</w:t>
+      </w:r>
+      <w:proofErr w:type="spellEnd"/>
+      <w:r>
+        <w:t xml:space="preserve"> de Janvier 2022 par Romain COUSSY, Emeline SILVESTRE, Paul VENTURA et moi-même.</w:t>
+      </w:r>
+    </w:p>
+    <w:p/>
+    <w:p>
+      <w:r>
+        <w:t>Afin de réduire les temps d'entrainements et le volume de données nécessaire, j'ai réduit le nombre d'espèce utilisés par le modèle. De 121 espèces nous passons à 10. Ces 10 espèces sont celles qui ont obtenu le meilleur score de prédiction.</w:t>
+      </w:r>
+    </w:p>
+    <w:p>
+      <w:r>
+        <w:t>Les voici :</w:t>
+      </w:r>
+    </w:p>
+    <w:p>
+      <w:pPr>
+        <w:pStyle w:val="Paragraphedeliste"/>
+        <w:numPr>
+          <w:ilvl w:val="0"/>
+          <w:numId w:val="2"/>
+        </w:numPr>
+      </w:pPr>
+      <w:proofErr w:type="spellStart"/>
+      <w:r>
+        <w:t>Aleuria</w:t>
+      </w:r>
+      <w:proofErr w:type="spellEnd"/>
+      <w:r>
+        <w:t xml:space="preserve"> aurantia</w:t>
+      </w:r>
+    </w:p>
+    <w:p>
+      <w:pPr>
+        <w:pStyle w:val="Paragraphedeliste"/>
+        <w:numPr>
+          <w:ilvl w:val="0"/>
+          <w:numId w:val="2"/>
+        </w:numPr>
+      </w:pPr>
+      <w:r>
+        <w:t xml:space="preserve">Amanita </w:t>
+      </w:r>
+      <w:proofErr w:type="spellStart"/>
+      <w:r>
+        <w:t>muscaria</w:t>
+      </w:r>
+      <w:proofErr w:type="spellEnd"/>
+    </w:p>
+    <w:p>
+      <w:pPr>
+        <w:pStyle w:val="Paragraphedeliste"/>
+        <w:numPr>
+          <w:ilvl w:val="0"/>
+          <w:numId w:val="2"/>
+        </w:numPr>
+      </w:pPr>
+      <w:proofErr w:type="spellStart"/>
+      <w:r>
+        <w:t>Coprinus</w:t>
+      </w:r>
+      <w:proofErr w:type="spellEnd"/>
+      <w:r>
+        <w:t xml:space="preserve"> </w:t>
+      </w:r>
+      <w:proofErr w:type="spellStart"/>
+      <w:r>
+        <w:t>comatus</w:t>
+      </w:r>
+      <w:proofErr w:type="spellEnd"/>
+    </w:p>
+    <w:p>
+      <w:pPr>
+        <w:pStyle w:val="Paragraphedeliste"/>
+        <w:numPr>
+          <w:ilvl w:val="0"/>
+          <w:numId w:val="2"/>
+        </w:numPr>
+      </w:pPr>
+      <w:proofErr w:type="spellStart"/>
+      <w:r>
+        <w:t>Lycogala</w:t>
+      </w:r>
+      <w:proofErr w:type="spellEnd"/>
+      <w:r>
+        <w:t xml:space="preserve"> epidendrum</w:t>
+      </w:r>
+    </w:p>
+    <w:p>
+      <w:pPr>
+        <w:pStyle w:val="Paragraphedeliste"/>
+        <w:numPr>
+          <w:ilvl w:val="0"/>
+          <w:numId w:val="2"/>
+        </w:numPr>
+      </w:pPr>
+      <w:r>
+        <w:t xml:space="preserve">Lycoperdon </w:t>
+      </w:r>
+      <w:proofErr w:type="spellStart"/>
+      <w:r>
+        <w:t>perlatum</w:t>
+      </w:r>
+      <w:proofErr w:type="spellEnd"/>
+    </w:p>
+    <w:p>
+      <w:pPr>
+        <w:pStyle w:val="Paragraphedeliste"/>
+        <w:numPr>
+          <w:ilvl w:val="0"/>
+          <w:numId w:val="2"/>
+        </w:numPr>
+      </w:pPr>
+      <w:proofErr w:type="spellStart"/>
+      <w:r>
+        <w:t>Mycena</w:t>
+      </w:r>
+      <w:proofErr w:type="spellEnd"/>
+      <w:r>
+        <w:t xml:space="preserve"> </w:t>
+      </w:r>
+      <w:proofErr w:type="spellStart"/>
+      <w:r>
+        <w:t>haematopus</w:t>
+      </w:r>
+      <w:proofErr w:type="spellEnd"/>
+    </w:p>
+    <w:p>
+      <w:pPr>
+        <w:pStyle w:val="Paragraphedeliste"/>
+        <w:numPr>
+          <w:ilvl w:val="0"/>
+          <w:numId w:val="2"/>
+        </w:numPr>
+      </w:pPr>
+      <w:proofErr w:type="spellStart"/>
+      <w:r>
+        <w:t>Pleurotus</w:t>
+      </w:r>
+      <w:proofErr w:type="spellEnd"/>
+      <w:r>
+        <w:t xml:space="preserve"> </w:t>
+      </w:r>
+      <w:proofErr w:type="spellStart"/>
+      <w:r>
+        <w:t>pulmonarius</w:t>
+      </w:r>
+      <w:proofErr w:type="spellEnd"/>
+    </w:p>
+    <w:p>
+      <w:pPr>
+        <w:pStyle w:val="Paragraphedeliste"/>
+        <w:numPr>
+          <w:ilvl w:val="0"/>
+          <w:numId w:val="2"/>
+        </w:numPr>
+      </w:pPr>
+      <w:proofErr w:type="spellStart"/>
+      <w:r>
+        <w:t>Polyporus</w:t>
+      </w:r>
+      <w:proofErr w:type="spellEnd"/>
+      <w:r>
+        <w:t xml:space="preserve"> </w:t>
+      </w:r>
+      <w:proofErr w:type="spellStart"/>
+      <w:r>
+        <w:t>squamosus</w:t>
+      </w:r>
+      <w:proofErr w:type="spellEnd"/>
+    </w:p>
+    <w:p>
+      <w:pPr>
+        <w:pStyle w:val="Paragraphedeliste"/>
+        <w:numPr>
+          <w:ilvl w:val="0"/>
+          <w:numId w:val="2"/>
+        </w:numPr>
+      </w:pPr>
+      <w:proofErr w:type="spellStart"/>
+      <w:r>
+        <w:t>Scleroderma</w:t>
+      </w:r>
+      <w:proofErr w:type="spellEnd"/>
+      <w:r>
+        <w:t xml:space="preserve"> </w:t>
+      </w:r>
+      <w:proofErr w:type="spellStart"/>
+      <w:r>
+        <w:t>citrinum</w:t>
+      </w:r>
+      <w:proofErr w:type="spellEnd"/>
+    </w:p>
+    <w:p>
+      <w:pPr>
+        <w:pStyle w:val="Paragraphedeliste"/>
+        <w:numPr>
+          <w:ilvl w:val="0"/>
+          <w:numId w:val="2"/>
+        </w:numPr>
+      </w:pPr>
+      <w:proofErr w:type="spellStart"/>
+      <w:r>
+        <w:t>Trametes</w:t>
+      </w:r>
+      <w:proofErr w:type="spellEnd"/>
+      <w:r>
+        <w:t xml:space="preserve"> </w:t>
+      </w:r>
+      <w:proofErr w:type="spellStart"/>
+      <w:r>
+        <w:t>versicolor</w:t>
+      </w:r>
+      <w:proofErr w:type="spellEnd"/>
+    </w:p>
+    <w:p>
+      <w:pPr>
+        <w:pStyle w:val="Titre1"/>
+      </w:pPr>
+      <w:r>
         <w:t>Choix du sujet et du modèle</w:t>
       </w:r>
     </w:p>
@@ -198,6 +447,7 @@
         <w:rPr>
           <w:noProof/>
         </w:rPr>
+        <w:lastRenderedPageBreak/>
         <w:drawing>
           <wp:inline distT="0" distB="0" distL="0" distR="0" wp14:anchorId="0D47760E" wp14:editId="0988A7CB">
             <wp:extent cx="5730875" cy="1930400"/>
@@ -366,7 +616,7 @@
 </file>
 
 <file path=word/endnotes.xml><?xml version="1.0" encoding="utf-8"?>
-<w:endnotes xmlns:wpc="http://schemas.microsoft.com/office/word/2010/wordprocessingCanvas" xmlns:cx="http://schemas.microsoft.com/office/drawing/2014/chartex" xmlns:cx1="http://schemas.microsoft.com/office/drawing/2015/9/8/chartex" xmlns:cx2="http://schemas.microsoft.com/office/drawing/2015/10/21/chartex" xmlns:cx3="http://schemas.microsoft.com/office/drawing/2016/5/9/chartex" xmlns:cx4="http://schemas.microsoft.com/office/drawing/2016/5/10/chartex" xmlns:cx5="http://schemas.microsoft.com/office/drawing/2016/5/11/chartex" xmlns:cx6="http://schemas.microsoft.com/office/drawing/2016/5/12/chartex" xmlns:cx7="http://schemas.microsoft.com/office/drawing/2016/5/13/chartex" xmlns:cx8="http://schemas.microsoft.com/office/drawing/2016/5/14/chartex" xmlns:mc="http://schemas.openxmlformats.org/markup-compatibility/2006" xmlns:aink="http://schemas.microsoft.com/office/drawing/2016/ink" xmlns:am3d="http://schemas.microsoft.com/office/drawing/2017/model3d" xmlns:o="urn:schemas-microsoft-com:office:office" xmlns:oel="http://schemas.microsoft.com/office/2019/extlst" xmlns:r="http://schemas.openxmlformats.org/officeDocument/2006/relationships" xmlns:m="http://schemas.openxmlformats.org/officeDocument/2006/math" xmlns:v="urn:schemas-microsoft-com:vml" xmlns:wp14="http://schemas.microsoft.com/office/word/2010/wordprocessingDrawing" xmlns:wp="http://schemas.openxmlformats.org/drawingml/2006/wordprocessingDrawing" xmlns:w10="urn:schemas-microsoft-com:office:word" xmlns:w="http://schemas.openxmlformats.org/wordprocessingml/2006/main" xmlns:w14="http://schemas.microsoft.com/office/word/2010/wordml" xmlns:w15="http://schemas.microsoft.com/office/word/2012/wordml" xmlns:w16cex="http://schemas.microsoft.com/office/word/2018/wordml/cex" xmlns:w16cid="http://schemas.microsoft.com/office/word/2016/wordml/cid" xmlns:w16="http://schemas.microsoft.com/office/word/2018/wordml" xmlns:w16sdtdh="http://schemas.microsoft.com/office/word/2020/wordml/sdtdatahash" xmlns:w16se="http://schemas.microsoft.com/office/word/2015/wordml/symex" xmlns:wpg="http://schemas.microsoft.com/office/word/2010/wordprocessingGroup" xmlns:wpi="http://schemas.microsoft.com/office/word/2010/wordprocessingInk" xmlns:wne="http://schemas.microsoft.com/office/word/2006/wordml" xmlns:wps="http://schemas.microsoft.com/office/word/2010/wordprocessingShape" mc:Ignorable="w14 w15 w16se w16cid w16 w16cex w16sdtdh wp14">
+<w:endnotes xmlns:wpc="http://schemas.microsoft.com/office/word/2010/wordprocessingCanvas" xmlns:cx="http://schemas.microsoft.com/office/drawing/2014/chartex" xmlns:cx1="http://schemas.microsoft.com/office/drawing/2015/9/8/chartex" xmlns:cx2="http://schemas.microsoft.com/office/drawing/2015/10/21/chartex" xmlns:cx3="http://schemas.microsoft.com/office/drawing/2016/5/9/chartex" xmlns:cx4="http://schemas.microsoft.com/office/drawing/2016/5/10/chartex" xmlns:cx5="http://schemas.microsoft.com/office/drawing/2016/5/11/chartex" xmlns:cx6="http://schemas.microsoft.com/office/drawing/2016/5/12/chartex" xmlns:cx7="http://schemas.microsoft.com/office/drawing/2016/5/13/chartex" xmlns:cx8="http://schemas.microsoft.com/office/drawing/2016/5/14/chartex" xmlns:mc="http://schemas.openxmlformats.org/markup-compatibility/2006" xmlns:aink="http://schemas.microsoft.com/office/drawing/2016/ink" xmlns:am3d="http://schemas.microsoft.com/office/drawing/2017/model3d" xmlns:o="urn:schemas-microsoft-com:office:office" xmlns:oel="http://schemas.microsoft.com/office/2019/extlst" xmlns:r="http://schemas.openxmlformats.org/officeDocument/2006/relationships" xmlns:m="http://schemas.openxmlformats.org/officeDocument/2006/math" xmlns:v="urn:schemas-microsoft-com:vml" xmlns:wp14="http://schemas.microsoft.com/office/word/2010/wordprocessingDrawing" xmlns:wp="http://schemas.openxmlformats.org/drawingml/2006/wordprocessingDrawing" xmlns:w10="urn:schemas-microsoft-com:office:word" xmlns:w="http://schemas.openxmlformats.org/wordprocessingml/2006/main" xmlns:w14="http://schemas.microsoft.com/office/word/2010/wordml" xmlns:w15="http://schemas.microsoft.com/office/word/2012/wordml" xmlns:w16cex="http://schemas.microsoft.com/office/word/2018/wordml/cex" xmlns:w16cid="http://schemas.microsoft.com/office/word/2016/wordml/cid" xmlns:w16="http://schemas.microsoft.com/office/word/2018/wordml" xmlns:w16du="http://schemas.microsoft.com/office/word/2023/wordml/word16du" xmlns:w16sdtdh="http://schemas.microsoft.com/office/word/2020/wordml/sdtdatahash" xmlns:w16se="http://schemas.microsoft.com/office/word/2015/wordml/symex" xmlns:wpg="http://schemas.microsoft.com/office/word/2010/wordprocessingGroup" xmlns:wpi="http://schemas.microsoft.com/office/word/2010/wordprocessingInk" xmlns:wne="http://schemas.microsoft.com/office/word/2006/wordml" xmlns:wps="http://schemas.microsoft.com/office/word/2010/wordprocessingShape" mc:Ignorable="w14 w15 w16se w16cid w16 w16cex w16sdtdh wp14">
   <w:endnote w:type="separator" w:id="-1">
     <w:p>
       <w:pPr>
@@ -391,7 +641,7 @@
 </file>
 
 <file path=word/footnotes.xml><?xml version="1.0" encoding="utf-8"?>
-<w:footnotes xmlns:wpc="http://schemas.microsoft.com/office/word/2010/wordprocessingCanvas" xmlns:cx="http://schemas.microsoft.com/office/drawing/2014/chartex" xmlns:cx1="http://schemas.microsoft.com/office/drawing/2015/9/8/chartex" xmlns:cx2="http://schemas.microsoft.com/office/drawing/2015/10/21/chartex" xmlns:cx3="http://schemas.microsoft.com/office/drawing/2016/5/9/chartex" xmlns:cx4="http://schemas.microsoft.com/office/drawing/2016/5/10/chartex" xmlns:cx5="http://schemas.microsoft.com/office/drawing/2016/5/11/chartex" xmlns:cx6="http://schemas.microsoft.com/office/drawing/2016/5/12/chartex" xmlns:cx7="http://schemas.microsoft.com/office/drawing/2016/5/13/chartex" xmlns:cx8="http://schemas.microsoft.com/office/drawing/2016/5/14/chartex" xmlns:mc="http://schemas.openxmlformats.org/markup-compatibility/2006" xmlns:aink="http://schemas.microsoft.com/office/drawing/2016/ink" xmlns:am3d="http://schemas.microsoft.com/office/drawing/2017/model3d" xmlns:o="urn:schemas-microsoft-com:office:office" xmlns:oel="http://schemas.microsoft.com/office/2019/extlst" xmlns:r="http://schemas.openxmlformats.org/officeDocument/2006/relationships" xmlns:m="http://schemas.openxmlformats.org/officeDocument/2006/math" xmlns:v="urn:schemas-microsoft-com:vml" xmlns:wp14="http://schemas.microsoft.com/office/word/2010/wordprocessingDrawing" xmlns:wp="http://schemas.openxmlformats.org/drawingml/2006/wordprocessingDrawing" xmlns:w10="urn:schemas-microsoft-com:office:word" xmlns:w="http://schemas.openxmlformats.org/wordprocessingml/2006/main" xmlns:w14="http://schemas.microsoft.com/office/word/2010/wordml" xmlns:w15="http://schemas.microsoft.com/office/word/2012/wordml" xmlns:w16cex="http://schemas.microsoft.com/office/word/2018/wordml/cex" xmlns:w16cid="http://schemas.microsoft.com/office/word/2016/wordml/cid" xmlns:w16="http://schemas.microsoft.com/office/word/2018/wordml" xmlns:w16sdtdh="http://schemas.microsoft.com/office/word/2020/wordml/sdtdatahash" xmlns:w16se="http://schemas.microsoft.com/office/word/2015/wordml/symex" xmlns:wpg="http://schemas.microsoft.com/office/word/2010/wordprocessingGroup" xmlns:wpi="http://schemas.microsoft.com/office/word/2010/wordprocessingInk" xmlns:wne="http://schemas.microsoft.com/office/word/2006/wordml" xmlns:wps="http://schemas.microsoft.com/office/word/2010/wordprocessingShape" mc:Ignorable="w14 w15 w16se w16cid w16 w16cex w16sdtdh wp14">
+<w:footnotes xmlns:wpc="http://schemas.microsoft.com/office/word/2010/wordprocessingCanvas" xmlns:cx="http://schemas.microsoft.com/office/drawing/2014/chartex" xmlns:cx1="http://schemas.microsoft.com/office/drawing/2015/9/8/chartex" xmlns:cx2="http://schemas.microsoft.com/office/drawing/2015/10/21/chartex" xmlns:cx3="http://schemas.microsoft.com/office/drawing/2016/5/9/chartex" xmlns:cx4="http://schemas.microsoft.com/office/drawing/2016/5/10/chartex" xmlns:cx5="http://schemas.microsoft.com/office/drawing/2016/5/11/chartex" xmlns:cx6="http://schemas.microsoft.com/office/drawing/2016/5/12/chartex" xmlns:cx7="http://schemas.microsoft.com/office/drawing/2016/5/13/chartex" xmlns:cx8="http://schemas.microsoft.com/office/drawing/2016/5/14/chartex" xmlns:mc="http://schemas.openxmlformats.org/markup-compatibility/2006" xmlns:aink="http://schemas.microsoft.com/office/drawing/2016/ink" xmlns:am3d="http://schemas.microsoft.com/office/drawing/2017/model3d" xmlns:o="urn:schemas-microsoft-com:office:office" xmlns:oel="http://schemas.microsoft.com/office/2019/extlst" xmlns:r="http://schemas.openxmlformats.org/officeDocument/2006/relationships" xmlns:m="http://schemas.openxmlformats.org/officeDocument/2006/math" xmlns:v="urn:schemas-microsoft-com:vml" xmlns:wp14="http://schemas.microsoft.com/office/word/2010/wordprocessingDrawing" xmlns:wp="http://schemas.openxmlformats.org/drawingml/2006/wordprocessingDrawing" xmlns:w10="urn:schemas-microsoft-com:office:word" xmlns:w="http://schemas.openxmlformats.org/wordprocessingml/2006/main" xmlns:w14="http://schemas.microsoft.com/office/word/2010/wordml" xmlns:w15="http://schemas.microsoft.com/office/word/2012/wordml" xmlns:w16cex="http://schemas.microsoft.com/office/word/2018/wordml/cex" xmlns:w16cid="http://schemas.microsoft.com/office/word/2016/wordml/cid" xmlns:w16="http://schemas.microsoft.com/office/word/2018/wordml" xmlns:w16du="http://schemas.microsoft.com/office/word/2023/wordml/word16du" xmlns:w16sdtdh="http://schemas.microsoft.com/office/word/2020/wordml/sdtdatahash" xmlns:w16se="http://schemas.microsoft.com/office/word/2015/wordml/symex" xmlns:wpg="http://schemas.microsoft.com/office/word/2010/wordprocessingGroup" xmlns:wpi="http://schemas.microsoft.com/office/word/2010/wordprocessingInk" xmlns:wne="http://schemas.microsoft.com/office/word/2006/wordml" xmlns:wps="http://schemas.microsoft.com/office/word/2010/wordprocessingShape" mc:Ignorable="w14 w15 w16se w16cid w16 w16cex w16sdtdh wp14">
   <w:footnote w:type="separator" w:id="-1">
     <w:p>
       <w:pPr>
@@ -416,7 +666,7 @@
 </file>
 
 <file path=word/numbering.xml><?xml version="1.0" encoding="utf-8"?>
-<w:numbering xmlns:wpc="http://schemas.microsoft.com/office/word/2010/wordprocessingCanvas" xmlns:cx="http://schemas.microsoft.com/office/drawing/2014/chartex" xmlns:cx1="http://schemas.microsoft.com/office/drawing/2015/9/8/chartex" xmlns:cx2="http://schemas.microsoft.com/office/drawing/2015/10/21/chartex" xmlns:cx3="http://schemas.microsoft.com/office/drawing/2016/5/9/chartex" xmlns:cx4="http://schemas.microsoft.com/office/drawing/2016/5/10/chartex" xmlns:cx5="http://schemas.microsoft.com/office/drawing/2016/5/11/chartex" xmlns:cx6="http://schemas.microsoft.com/office/drawing/2016/5/12/chartex" xmlns:cx7="http://schemas.microsoft.com/office/drawing/2016/5/13/chartex" xmlns:cx8="http://schemas.microsoft.com/office/drawing/2016/5/14/chartex" xmlns:mc="http://schemas.openxmlformats.org/markup-compatibility/2006" xmlns:aink="http://schemas.microsoft.com/office/drawing/2016/ink" xmlns:am3d="http://schemas.microsoft.com/office/drawing/2017/model3d" xmlns:o="urn:schemas-microsoft-com:office:office" xmlns:oel="http://schemas.microsoft.com/office/2019/extlst" xmlns:r="http://schemas.openxmlformats.org/officeDocument/2006/relationships" xmlns:m="http://schemas.openxmlformats.org/officeDocument/2006/math" xmlns:v="urn:schemas-microsoft-com:vml" xmlns:wp14="http://schemas.microsoft.com/office/word/2010/wordprocessingDrawing" xmlns:wp="http://schemas.openxmlformats.org/drawingml/2006/wordprocessingDrawing" xmlns:w10="urn:schemas-microsoft-com:office:word" xmlns:w="http://schemas.openxmlformats.org/wordprocessingml/2006/main" xmlns:w14="http://schemas.microsoft.com/office/word/2010/wordml" xmlns:w15="http://schemas.microsoft.com/office/word/2012/wordml" xmlns:w16cex="http://schemas.microsoft.com/office/word/2018/wordml/cex" xmlns:w16cid="http://schemas.microsoft.com/office/word/2016/wordml/cid" xmlns:w16="http://schemas.microsoft.com/office/word/2018/wordml" xmlns:w16sdtdh="http://schemas.microsoft.com/office/word/2020/wordml/sdtdatahash" xmlns:w16se="http://schemas.microsoft.com/office/word/2015/wordml/symex" xmlns:wpg="http://schemas.microsoft.com/office/word/2010/wordprocessingGroup" xmlns:wpi="http://schemas.microsoft.com/office/word/2010/wordprocessingInk" xmlns:wne="http://schemas.microsoft.com/office/word/2006/wordml" xmlns:wps="http://schemas.microsoft.com/office/word/2010/wordprocessingShape" mc:Ignorable="w14 w15 w16se w16cid w16 w16cex w16sdtdh wp14">
+<w:numbering xmlns:wpc="http://schemas.microsoft.com/office/word/2010/wordprocessingCanvas" xmlns:cx="http://schemas.microsoft.com/office/drawing/2014/chartex" xmlns:cx1="http://schemas.microsoft.com/office/drawing/2015/9/8/chartex" xmlns:cx2="http://schemas.microsoft.com/office/drawing/2015/10/21/chartex" xmlns:cx3="http://schemas.microsoft.com/office/drawing/2016/5/9/chartex" xmlns:cx4="http://schemas.microsoft.com/office/drawing/2016/5/10/chartex" xmlns:cx5="http://schemas.microsoft.com/office/drawing/2016/5/11/chartex" xmlns:cx6="http://schemas.microsoft.com/office/drawing/2016/5/12/chartex" xmlns:cx7="http://schemas.microsoft.com/office/drawing/2016/5/13/chartex" xmlns:cx8="http://schemas.microsoft.com/office/drawing/2016/5/14/chartex" xmlns:mc="http://schemas.openxmlformats.org/markup-compatibility/2006" xmlns:aink="http://schemas.microsoft.com/office/drawing/2016/ink" xmlns:am3d="http://schemas.microsoft.com/office/drawing/2017/model3d" xmlns:o="urn:schemas-microsoft-com:office:office" xmlns:oel="http://schemas.microsoft.com/office/2019/extlst" xmlns:r="http://schemas.openxmlformats.org/officeDocument/2006/relationships" xmlns:m="http://schemas.openxmlformats.org/officeDocument/2006/math" xmlns:v="urn:schemas-microsoft-com:vml" xmlns:wp14="http://schemas.microsoft.com/office/word/2010/wordprocessingDrawing" xmlns:wp="http://schemas.openxmlformats.org/drawingml/2006/wordprocessingDrawing" xmlns:w10="urn:schemas-microsoft-com:office:word" xmlns:w="http://schemas.openxmlformats.org/wordprocessingml/2006/main" xmlns:w14="http://schemas.microsoft.com/office/word/2010/wordml" xmlns:w15="http://schemas.microsoft.com/office/word/2012/wordml" xmlns:w16cex="http://schemas.microsoft.com/office/word/2018/wordml/cex" xmlns:w16cid="http://schemas.microsoft.com/office/word/2016/wordml/cid" xmlns:w16="http://schemas.microsoft.com/office/word/2018/wordml" xmlns:w16du="http://schemas.microsoft.com/office/word/2023/wordml/word16du" xmlns:w16sdtdh="http://schemas.microsoft.com/office/word/2020/wordml/sdtdatahash" xmlns:w16se="http://schemas.microsoft.com/office/word/2015/wordml/symex" xmlns:wpg="http://schemas.microsoft.com/office/word/2010/wordprocessingGroup" xmlns:wpi="http://schemas.microsoft.com/office/word/2010/wordprocessingInk" xmlns:wne="http://schemas.microsoft.com/office/word/2006/wordml" xmlns:wps="http://schemas.microsoft.com/office/word/2010/wordprocessingShape" mc:Ignorable="w14 w15 w16se w16cid w16 w16cex w16sdtdh wp14">
   <w:abstractNum w:abstractNumId="0" w15:restartNumberingAfterBreak="0">
     <w:nsid w:val="210A2EC8"/>
     <w:multiLevelType w:val="multilevel"/>
@@ -566,8 +816,124 @@
       </w:rPr>
     </w:lvl>
   </w:abstractNum>
+  <w:abstractNum w:abstractNumId="1" w15:restartNumberingAfterBreak="0">
+    <w:nsid w:val="4D8364D4"/>
+    <w:multiLevelType w:val="hybridMultilevel"/>
+    <w:tmpl w:val="D152DDE6"/>
+    <w:lvl w:ilvl="0" w:tplc="040C0001">
+      <w:start w:val="1"/>
+      <w:numFmt w:val="bullet"/>
+      <w:lvlText w:val=""/>
+      <w:lvlJc w:val="left"/>
+      <w:pPr>
+        <w:ind w:left="720" w:hanging="360"/>
+      </w:pPr>
+      <w:rPr>
+        <w:rFonts w:ascii="Symbol" w:hAnsi="Symbol" w:hint="default"/>
+      </w:rPr>
+    </w:lvl>
+    <w:lvl w:ilvl="1" w:tplc="040C0003" w:tentative="1">
+      <w:start w:val="1"/>
+      <w:numFmt w:val="bullet"/>
+      <w:lvlText w:val="o"/>
+      <w:lvlJc w:val="left"/>
+      <w:pPr>
+        <w:ind w:left="1440" w:hanging="360"/>
+      </w:pPr>
+      <w:rPr>
+        <w:rFonts w:ascii="Courier New" w:hAnsi="Courier New" w:cs="Courier New" w:hint="default"/>
+      </w:rPr>
+    </w:lvl>
+    <w:lvl w:ilvl="2" w:tplc="040C0005" w:tentative="1">
+      <w:start w:val="1"/>
+      <w:numFmt w:val="bullet"/>
+      <w:lvlText w:val=""/>
+      <w:lvlJc w:val="left"/>
+      <w:pPr>
+        <w:ind w:left="2160" w:hanging="360"/>
+      </w:pPr>
+      <w:rPr>
+        <w:rFonts w:ascii="Wingdings" w:hAnsi="Wingdings" w:hint="default"/>
+      </w:rPr>
+    </w:lvl>
+    <w:lvl w:ilvl="3" w:tplc="040C0001" w:tentative="1">
+      <w:start w:val="1"/>
+      <w:numFmt w:val="bullet"/>
+      <w:lvlText w:val=""/>
+      <w:lvlJc w:val="left"/>
+      <w:pPr>
+        <w:ind w:left="2880" w:hanging="360"/>
+      </w:pPr>
+      <w:rPr>
+        <w:rFonts w:ascii="Symbol" w:hAnsi="Symbol" w:hint="default"/>
+      </w:rPr>
+    </w:lvl>
+    <w:lvl w:ilvl="4" w:tplc="040C0003" w:tentative="1">
+      <w:start w:val="1"/>
+      <w:numFmt w:val="bullet"/>
+      <w:lvlText w:val="o"/>
+      <w:lvlJc w:val="left"/>
+      <w:pPr>
+        <w:ind w:left="3600" w:hanging="360"/>
+      </w:pPr>
+      <w:rPr>
+        <w:rFonts w:ascii="Courier New" w:hAnsi="Courier New" w:cs="Courier New" w:hint="default"/>
+      </w:rPr>
+    </w:lvl>
+    <w:lvl w:ilvl="5" w:tplc="040C0005" w:tentative="1">
+      <w:start w:val="1"/>
+      <w:numFmt w:val="bullet"/>
+      <w:lvlText w:val=""/>
+      <w:lvlJc w:val="left"/>
+      <w:pPr>
+        <w:ind w:left="4320" w:hanging="360"/>
+      </w:pPr>
+      <w:rPr>
+        <w:rFonts w:ascii="Wingdings" w:hAnsi="Wingdings" w:hint="default"/>
+      </w:rPr>
+    </w:lvl>
+    <w:lvl w:ilvl="6" w:tplc="040C0001" w:tentative="1">
+      <w:start w:val="1"/>
+      <w:numFmt w:val="bullet"/>
+      <w:lvlText w:val=""/>
+      <w:lvlJc w:val="left"/>
+      <w:pPr>
+        <w:ind w:left="5040" w:hanging="360"/>
+      </w:pPr>
+      <w:rPr>
+        <w:rFonts w:ascii="Symbol" w:hAnsi="Symbol" w:hint="default"/>
+      </w:rPr>
+    </w:lvl>
+    <w:lvl w:ilvl="7" w:tplc="040C0003" w:tentative="1">
+      <w:start w:val="1"/>
+      <w:numFmt w:val="bullet"/>
+      <w:lvlText w:val="o"/>
+      <w:lvlJc w:val="left"/>
+      <w:pPr>
+        <w:ind w:left="5760" w:hanging="360"/>
+      </w:pPr>
+      <w:rPr>
+        <w:rFonts w:ascii="Courier New" w:hAnsi="Courier New" w:cs="Courier New" w:hint="default"/>
+      </w:rPr>
+    </w:lvl>
+    <w:lvl w:ilvl="8" w:tplc="040C0005" w:tentative="1">
+      <w:start w:val="1"/>
+      <w:numFmt w:val="bullet"/>
+      <w:lvlText w:val=""/>
+      <w:lvlJc w:val="left"/>
+      <w:pPr>
+        <w:ind w:left="6480" w:hanging="360"/>
+      </w:pPr>
+      <w:rPr>
+        <w:rFonts w:ascii="Wingdings" w:hAnsi="Wingdings" w:hint="default"/>
+      </w:rPr>
+    </w:lvl>
+  </w:abstractNum>
   <w:num w:numId="1" w16cid:durableId="814297022">
     <w:abstractNumId w:val="0"/>
+  </w:num>
+  <w:num w:numId="2" w16cid:durableId="187842362">
+    <w:abstractNumId w:val="1"/>
   </w:num>
 </w:numbering>
 </file>
@@ -1232,6 +1598,17 @@
       <w:u w:val="single"/>
     </w:rPr>
   </w:style>
+  <w:style w:type="paragraph" w:styleId="Paragraphedeliste">
+    <w:name w:val="List Paragraph"/>
+    <w:basedOn w:val="Normal"/>
+    <w:uiPriority w:val="34"/>
+    <w:qFormat/>
+    <w:rsid w:val="00BF24A0"/>
+    <w:pPr>
+      <w:ind w:left="720"/>
+      <w:contextualSpacing/>
+    </w:pPr>
+  </w:style>
 </w:styles>
 </file>
 

</xml_diff>

<commit_message>
corrections, nettoyages et finitions
</commit_message>
<xml_diff>
--- a/docs/cahier_des_charges.docx
+++ b/docs/cahier_des_charges.docx
@@ -71,11 +71,11 @@
                         <pic:cNvPicPr/>
                       </pic:nvPicPr>
                       <pic:blipFill>
-                        <a:blip r:embed="rId8">
+                        <a:blip r:embed="rId9">
                           <a:extLst>
                             <a:ext uri="{BEBA8EAE-BF5A-486C-A8C5-ECC9F3942E4B}">
                               <a14:imgProps xmlns:a14="http://schemas.microsoft.com/office/drawing/2010/main">
-                                <a14:imgLayer r:embed="rId9">
+                                <a14:imgLayer r:embed="rId10">
                                   <a14:imgEffect>
                                     <a14:brightnessContrast bright="20000"/>
                                   </a14:imgEffect>
@@ -141,302 +141,70 @@
     </w:p>
     <w:p>
       <w:r>
-        <w:t>Ce</w:t>
+        <w:t>L</w:t>
+      </w:r>
+      <w:r>
+        <w:t>e</w:t>
       </w:r>
       <w:r>
         <w:t xml:space="preserve"> modèle </w:t>
       </w:r>
       <w:r>
-        <w:t xml:space="preserve">a été réalisée dans le cadre de la formation Data </w:t>
-      </w:r>
-      <w:proofErr w:type="spellStart"/>
-      <w:r>
-        <w:t>Scientist</w:t>
-      </w:r>
-      <w:proofErr w:type="spellEnd"/>
-      <w:r>
-        <w:t xml:space="preserve"> de Janvier 2022 par Romain COUSSY, Emeline SILVESTRE, Paul VENTURA et moi-même.</w:t>
-      </w:r>
-    </w:p>
-    <w:p/>
-    <w:p>
-      <w:r>
-        <w:t>Afin de réduire les temps d'entrainements et le volume de données nécessaire, j'ai réduit le nombre d'espèce utilisés par le modèle. De 121 espèces nous passons à 10. Ces 10 espèces sont celles qui ont obtenu le meilleur score de prédiction.</w:t>
-      </w:r>
-    </w:p>
-    <w:p>
-      <w:r>
-        <w:t>Les voici :</w:t>
-      </w:r>
-    </w:p>
-    <w:p>
-      <w:pPr>
-        <w:pStyle w:val="Paragraphedeliste"/>
-        <w:numPr>
-          <w:ilvl w:val="0"/>
-          <w:numId w:val="2"/>
-        </w:numPr>
-      </w:pPr>
-      <w:proofErr w:type="spellStart"/>
-      <w:r>
-        <w:t>Aleuria</w:t>
-      </w:r>
-      <w:proofErr w:type="spellEnd"/>
-      <w:r>
-        <w:t xml:space="preserve"> aurantia</w:t>
-      </w:r>
-    </w:p>
-    <w:p>
-      <w:pPr>
-        <w:pStyle w:val="Paragraphedeliste"/>
-        <w:numPr>
-          <w:ilvl w:val="0"/>
-          <w:numId w:val="2"/>
-        </w:numPr>
-      </w:pPr>
-      <w:r>
-        <w:t xml:space="preserve">Amanita </w:t>
-      </w:r>
-      <w:proofErr w:type="spellStart"/>
-      <w:r>
-        <w:t>muscaria</w:t>
-      </w:r>
-      <w:proofErr w:type="spellEnd"/>
-    </w:p>
-    <w:p>
-      <w:pPr>
-        <w:pStyle w:val="Paragraphedeliste"/>
-        <w:numPr>
-          <w:ilvl w:val="0"/>
-          <w:numId w:val="2"/>
-        </w:numPr>
-      </w:pPr>
-      <w:proofErr w:type="spellStart"/>
-      <w:r>
-        <w:t>Coprinus</w:t>
-      </w:r>
-      <w:proofErr w:type="spellEnd"/>
-      <w:r>
-        <w:t xml:space="preserve"> </w:t>
-      </w:r>
-      <w:proofErr w:type="spellStart"/>
-      <w:r>
-        <w:t>comatus</w:t>
-      </w:r>
-      <w:proofErr w:type="spellEnd"/>
-    </w:p>
-    <w:p>
-      <w:pPr>
-        <w:pStyle w:val="Paragraphedeliste"/>
-        <w:numPr>
-          <w:ilvl w:val="0"/>
-          <w:numId w:val="2"/>
-        </w:numPr>
-      </w:pPr>
-      <w:proofErr w:type="spellStart"/>
-      <w:r>
-        <w:t>Lycogala</w:t>
-      </w:r>
-      <w:proofErr w:type="spellEnd"/>
-      <w:r>
-        <w:t xml:space="preserve"> epidendrum</w:t>
-      </w:r>
-    </w:p>
-    <w:p>
-      <w:pPr>
-        <w:pStyle w:val="Paragraphedeliste"/>
-        <w:numPr>
-          <w:ilvl w:val="0"/>
-          <w:numId w:val="2"/>
-        </w:numPr>
-      </w:pPr>
-      <w:r>
-        <w:t xml:space="preserve">Lycoperdon </w:t>
-      </w:r>
-      <w:proofErr w:type="spellStart"/>
-      <w:r>
-        <w:t>perlatum</w:t>
-      </w:r>
-      <w:proofErr w:type="spellEnd"/>
-    </w:p>
-    <w:p>
-      <w:pPr>
-        <w:pStyle w:val="Paragraphedeliste"/>
-        <w:numPr>
-          <w:ilvl w:val="0"/>
-          <w:numId w:val="2"/>
-        </w:numPr>
-      </w:pPr>
-      <w:proofErr w:type="spellStart"/>
-      <w:r>
-        <w:t>Mycena</w:t>
-      </w:r>
-      <w:proofErr w:type="spellEnd"/>
-      <w:r>
-        <w:t xml:space="preserve"> </w:t>
-      </w:r>
-      <w:proofErr w:type="spellStart"/>
-      <w:r>
-        <w:t>haematopus</w:t>
-      </w:r>
-      <w:proofErr w:type="spellEnd"/>
-    </w:p>
-    <w:p>
-      <w:pPr>
-        <w:pStyle w:val="Paragraphedeliste"/>
-        <w:numPr>
-          <w:ilvl w:val="0"/>
-          <w:numId w:val="2"/>
-        </w:numPr>
-      </w:pPr>
-      <w:proofErr w:type="spellStart"/>
-      <w:r>
-        <w:t>Pleurotus</w:t>
-      </w:r>
-      <w:proofErr w:type="spellEnd"/>
-      <w:r>
-        <w:t xml:space="preserve"> </w:t>
-      </w:r>
-      <w:proofErr w:type="spellStart"/>
-      <w:r>
-        <w:t>pulmonarius</w:t>
-      </w:r>
-      <w:proofErr w:type="spellEnd"/>
-    </w:p>
-    <w:p>
-      <w:pPr>
-        <w:pStyle w:val="Paragraphedeliste"/>
-        <w:numPr>
-          <w:ilvl w:val="0"/>
-          <w:numId w:val="2"/>
-        </w:numPr>
-      </w:pPr>
-      <w:proofErr w:type="spellStart"/>
-      <w:r>
-        <w:t>Polyporus</w:t>
-      </w:r>
-      <w:proofErr w:type="spellEnd"/>
-      <w:r>
-        <w:t xml:space="preserve"> </w:t>
-      </w:r>
-      <w:proofErr w:type="spellStart"/>
-      <w:r>
-        <w:t>squamosus</w:t>
-      </w:r>
-      <w:proofErr w:type="spellEnd"/>
-    </w:p>
-    <w:p>
-      <w:pPr>
-        <w:pStyle w:val="Paragraphedeliste"/>
-        <w:numPr>
-          <w:ilvl w:val="0"/>
-          <w:numId w:val="2"/>
-        </w:numPr>
-      </w:pPr>
-      <w:proofErr w:type="spellStart"/>
-      <w:r>
-        <w:t>Scleroderma</w:t>
-      </w:r>
-      <w:proofErr w:type="spellEnd"/>
-      <w:r>
-        <w:t xml:space="preserve"> </w:t>
-      </w:r>
-      <w:proofErr w:type="spellStart"/>
-      <w:r>
-        <w:t>citrinum</w:t>
-      </w:r>
-      <w:proofErr w:type="spellEnd"/>
-    </w:p>
-    <w:p>
-      <w:pPr>
-        <w:pStyle w:val="Paragraphedeliste"/>
-        <w:numPr>
-          <w:ilvl w:val="0"/>
-          <w:numId w:val="2"/>
-        </w:numPr>
-      </w:pPr>
-      <w:proofErr w:type="spellStart"/>
-      <w:r>
-        <w:t>Trametes</w:t>
-      </w:r>
-      <w:proofErr w:type="spellEnd"/>
-      <w:r>
-        <w:t xml:space="preserve"> </w:t>
-      </w:r>
-      <w:proofErr w:type="spellStart"/>
-      <w:r>
-        <w:t>versicolor</w:t>
-      </w:r>
-      <w:proofErr w:type="spellEnd"/>
+        <w:t>a été réalisée dans le cadre de la formation Data Scientist de Janvier 2022 par Romain COUSSY, Emeline SILVESTRE, Paul VENTURA et moi-même.</w:t>
+      </w:r>
+    </w:p>
+    <w:p>
+      <w:r>
+        <w:t xml:space="preserve">L'objectifs maintenant est de mettre ce modèle à disposition d'un groupe d'utilisateur </w:t>
+      </w:r>
+      <w:r>
+        <w:t>confirmés</w:t>
+      </w:r>
+      <w:r>
+        <w:t xml:space="preserve"> sur </w:t>
+      </w:r>
+      <w:hyperlink r:id="rId11" w:history="1">
+        <w:r>
+          <w:rPr>
+            <w:rStyle w:val="Lienhypertexte"/>
+            <w:color w:val="3E7718" w:themeColor="accent2" w:themeShade="BF"/>
+          </w:rPr>
+          <w:t>https://mushroomobserver.org/</w:t>
+        </w:r>
+      </w:hyperlink>
+      <w:r>
+        <w:t xml:space="preserve"> afin de vérifier les propositions des utilisateurs moins expérimentés.</w:t>
+      </w:r>
+    </w:p>
+    <w:p>
+      <w:r>
+        <w:t>Plus particulièrement, à partir de l'URL d'une image, le modèle prédira l'espèce et indiquera le pourcentage de précision de cette prédiction.</w:t>
+      </w:r>
+    </w:p>
+    <w:p>
+      <w:r>
+        <w:t>L'utilisateur à l'origine de cette demande, Bob, sera également l'administrateur de l'application.</w:t>
+      </w:r>
+    </w:p>
+    <w:p>
+      <w:r>
+        <w:t>L'exploitation du ce modèle se fera, dans un premier temps, par l'intermédiaire d'une API puis son intégration au site sera étudiée.</w:t>
+      </w:r>
     </w:p>
     <w:p>
       <w:pPr>
         <w:pStyle w:val="Titre1"/>
       </w:pPr>
       <w:r>
-        <w:t>Choix du sujet et du modèle</w:t>
-      </w:r>
-    </w:p>
-    <w:p>
-      <w:r>
-        <w:t xml:space="preserve">ChampiPy est une solution de </w:t>
-      </w:r>
-      <w:r>
-        <w:t>Deep</w:t>
-      </w:r>
-      <w:r>
-        <w:t xml:space="preserve"> </w:t>
-      </w:r>
-      <w:r>
-        <w:t>Learning</w:t>
-      </w:r>
-      <w:r>
-        <w:t xml:space="preserve"> permettant d’obtenir le nom d’une espèce de champignon grâce à une photo.</w:t>
-      </w:r>
-    </w:p>
-    <w:p>
-      <w:r>
-        <w:t xml:space="preserve">Cette solution a été réalisée dans le cadre de la formation Data </w:t>
-      </w:r>
-      <w:proofErr w:type="spellStart"/>
-      <w:r>
-        <w:t>Scientist</w:t>
-      </w:r>
-      <w:proofErr w:type="spellEnd"/>
-      <w:r>
-        <w:t xml:space="preserve"> de Janvier 2022 par Romain COUSSY, Emeline SILVESTRE, Paul VENTURA et moi-même.</w:t>
-      </w:r>
-    </w:p>
-    <w:p>
-      <w:pPr>
-        <w:pStyle w:val="Titre1"/>
-      </w:pPr>
-      <w:r>
-        <w:t>Définition des métriques et exigences de performances</w:t>
-      </w:r>
-    </w:p>
-    <w:p>
-      <w:r>
-        <w:t>Le modèle nécessitant encore quelques ajustements, nous chercherons une précision supérieure à 40%</w:t>
-      </w:r>
-    </w:p>
-    <w:p>
-      <w:r>
-        <w:t>Précision, rapidité, fiabilité ?</w:t>
-      </w:r>
-    </w:p>
-    <w:p/>
-    <w:p>
-      <w:pPr>
-        <w:pStyle w:val="Titre1"/>
-      </w:pPr>
-      <w:r>
-        <w:t>Schéma d’implémentation</w:t>
-      </w:r>
-    </w:p>
-    <w:p>
-      <w:r>
-        <w:t>Le modèle est basé sur VGG16, voici son architecture :</w:t>
+        <w:t>Modèle</w:t>
+      </w:r>
+    </w:p>
+    <w:p>
+      <w:r>
+        <w:t xml:space="preserve">Le modèle est </w:t>
+      </w:r>
+      <w:r>
+        <w:t>basé sur VGG16 avec 3 couches supplémentaires. Il est un bon compromis entre rapidité d'entrainement et précision de prédiction.</w:t>
       </w:r>
     </w:p>
     <w:p>
@@ -447,9 +215,8 @@
         <w:rPr>
           <w:noProof/>
         </w:rPr>
-        <w:lastRenderedPageBreak/>
         <w:drawing>
-          <wp:inline distT="0" distB="0" distL="0" distR="0" wp14:anchorId="0D47760E" wp14:editId="0988A7CB">
+          <wp:inline distT="0" distB="0" distL="0" distR="0" wp14:anchorId="3D609681" wp14:editId="3D7ABA6A">
             <wp:extent cx="5730875" cy="1930400"/>
             <wp:effectExtent l="0" t="0" r="3175" b="0"/>
             <wp:docPr id="39" name="image35.png"/>
@@ -462,7 +229,7 @@
                     <pic:cNvPicPr/>
                   </pic:nvPicPr>
                   <pic:blipFill>
-                    <a:blip r:embed="rId10"/>
+                    <a:blip r:embed="rId12"/>
                     <a:srcRect/>
                     <a:stretch>
                       <a:fillRect/>
@@ -486,11 +253,6 @@
       </w:r>
     </w:p>
     <w:p>
-      <w:r>
-        <w:t>Auquel nous avons ajouté 3 couches :</w:t>
-      </w:r>
-    </w:p>
-    <w:p>
       <w:pPr>
         <w:jc w:val="center"/>
       </w:pPr>
@@ -499,9 +261,9 @@
           <w:noProof/>
         </w:rPr>
         <w:drawing>
-          <wp:inline distT="0" distB="0" distL="0" distR="0" wp14:anchorId="44A52BAE" wp14:editId="0F8988E8">
-            <wp:extent cx="3276600" cy="1546860"/>
-            <wp:effectExtent l="0" t="0" r="0" b="0"/>
+          <wp:inline distT="0" distB="0" distL="0" distR="0" wp14:anchorId="06C60A12" wp14:editId="51451B0F">
+            <wp:extent cx="3276600" cy="1173149"/>
+            <wp:effectExtent l="0" t="0" r="0" b="8255"/>
             <wp:docPr id="7" name="image12.png"/>
             <wp:cNvGraphicFramePr/>
             <a:graphic xmlns:a="http://schemas.openxmlformats.org/drawingml/2006/main">
@@ -511,9 +273,145 @@
                     <pic:cNvPr id="7" name="image12.png"/>
                     <pic:cNvPicPr/>
                   </pic:nvPicPr>
+                  <pic:blipFill rotWithShape="1">
+                    <a:blip r:embed="rId13"/>
+                    <a:srcRect t="28659" b="10195"/>
+                    <a:stretch/>
+                  </pic:blipFill>
+                  <pic:spPr bwMode="auto">
+                    <a:xfrm>
+                      <a:off x="0" y="0"/>
+                      <a:ext cx="3276600" cy="1173149"/>
+                    </a:xfrm>
+                    <a:prstGeom prst="rect">
+                      <a:avLst/>
+                    </a:prstGeom>
+                    <a:ln>
+                      <a:noFill/>
+                    </a:ln>
+                    <a:extLst>
+                      <a:ext uri="{53640926-AAD7-44D8-BBD7-CCE9431645EC}">
+                        <a14:shadowObscured xmlns:a14="http://schemas.microsoft.com/office/drawing/2010/main"/>
+                      </a:ext>
+                    </a:extLst>
+                  </pic:spPr>
+                </pic:pic>
+              </a:graphicData>
+            </a:graphic>
+          </wp:inline>
+        </w:drawing>
+      </w:r>
+    </w:p>
+    <w:p/>
+    <w:p>
+      <w:pPr>
+        <w:spacing w:after="0"/>
+      </w:pPr>
+      <w:r>
+        <w:t xml:space="preserve">Néanmoins, </w:t>
+      </w:r>
+      <w:r>
+        <w:t xml:space="preserve">pour ce projet, 2 contraintes ont été introduites : </w:t>
+      </w:r>
+    </w:p>
+    <w:p>
+      <w:pPr>
+        <w:pStyle w:val="Paragraphedeliste"/>
+        <w:numPr>
+          <w:ilvl w:val="0"/>
+          <w:numId w:val="4"/>
+        </w:numPr>
+        <w:spacing w:after="0"/>
+      </w:pPr>
+      <w:r>
+        <w:t xml:space="preserve">Le temps d'entrainement ne devrait pas dépasser </w:t>
+      </w:r>
+      <w:r>
+        <w:t>30 minutes</w:t>
+      </w:r>
+    </w:p>
+    <w:p>
+      <w:pPr>
+        <w:pStyle w:val="Paragraphedeliste"/>
+        <w:numPr>
+          <w:ilvl w:val="0"/>
+          <w:numId w:val="4"/>
+        </w:numPr>
+        <w:spacing w:after="0"/>
+      </w:pPr>
+      <w:r>
+        <w:t xml:space="preserve">Le jeu de données </w:t>
+      </w:r>
+      <w:r>
+        <w:t xml:space="preserve">pour l'entrainement </w:t>
+      </w:r>
+      <w:r>
+        <w:t>sera de 1.000 images</w:t>
+      </w:r>
+    </w:p>
+    <w:p>
+      <w:pPr>
+        <w:spacing w:before="240"/>
+      </w:pPr>
+      <w:r>
+        <w:t>A</w:t>
+      </w:r>
+      <w:r>
+        <w:t>fin de réduire les temps d'entrainements et le volume de données nécessaire</w:t>
+      </w:r>
+      <w:r>
+        <w:t xml:space="preserve"> à cet entrainement</w:t>
+      </w:r>
+      <w:r>
+        <w:t>, j'ai réduit le nombre d'espèce utilisés par le modèle. De 121 espèces nous passons à 10</w:t>
+      </w:r>
+      <w:r>
+        <w:t>, avec 100 images par espèce</w:t>
+      </w:r>
+      <w:r>
+        <w:t xml:space="preserve">. </w:t>
+      </w:r>
+      <w:r>
+        <w:t xml:space="preserve">Le jeu de données sera à 80% pour l'entrainement et 20% pour la validation. </w:t>
+      </w:r>
+      <w:r>
+        <w:t>Ces 10 espèces sont celles qui ont obtenu le meilleur score de prédiction.</w:t>
+      </w:r>
+    </w:p>
+    <w:p>
+      <w:r>
+        <w:lastRenderedPageBreak/>
+        <w:t>Les voici :</w:t>
+      </w:r>
+    </w:p>
+    <w:p>
+      <w:r>
+        <w:rPr>
+          <w:noProof/>
+        </w:rPr>
+        <w:drawing>
+          <wp:inline distT="0" distB="0" distL="0" distR="0" wp14:anchorId="43A760E9" wp14:editId="3ED3FFCB">
+            <wp:extent cx="5760720" cy="2225675"/>
+            <wp:effectExtent l="0" t="0" r="0" b="3175"/>
+            <wp:docPr id="33801052" name="Image 1"/>
+            <wp:cNvGraphicFramePr>
+              <a:graphicFrameLocks xmlns:a="http://schemas.openxmlformats.org/drawingml/2006/main" noChangeAspect="1"/>
+            </wp:cNvGraphicFramePr>
+            <a:graphic xmlns:a="http://schemas.openxmlformats.org/drawingml/2006/main">
+              <a:graphicData uri="http://schemas.openxmlformats.org/drawingml/2006/picture">
+                <pic:pic xmlns:pic="http://schemas.openxmlformats.org/drawingml/2006/picture">
+                  <pic:nvPicPr>
+                    <pic:cNvPr id="33801052" name="Image 33801052"/>
+                    <pic:cNvPicPr/>
+                  </pic:nvPicPr>
                   <pic:blipFill>
-                    <a:blip r:embed="rId11"/>
-                    <a:srcRect t="9181" b="10195"/>
+                    <a:blip r:embed="rId14">
+                      <a:extLst>
+                        <a:ext uri="{28A0092B-C50C-407E-A947-70E740481C1C}">
+                          <a14:useLocalDpi xmlns:a14="http://schemas.microsoft.com/office/drawing/2010/main" val="0"/>
+                        </a:ext>
+                      </a:extLst>
+                    </a:blip>
                     <a:stretch>
                       <a:fillRect/>
                     </a:stretch>
@@ -521,12 +419,11 @@
                   <pic:spPr>
                     <a:xfrm>
                       <a:off x="0" y="0"/>
-                      <a:ext cx="3276600" cy="1546860"/>
+                      <a:ext cx="5760720" cy="2225675"/>
                     </a:xfrm>
                     <a:prstGeom prst="rect">
                       <a:avLst/>
                     </a:prstGeom>
-                    <a:ln/>
                   </pic:spPr>
                 </pic:pic>
               </a:graphicData>
@@ -536,74 +433,1623 @@
       </w:r>
     </w:p>
     <w:p>
-      <w:pPr>
-        <w:pStyle w:val="Titre1"/>
-      </w:pPr>
-      <w:r>
-        <w:t>Récupération de nouvelles données</w:t>
-      </w:r>
-    </w:p>
-    <w:p/>
-    <w:p/>
-    <w:p>
-      <w:pPr>
+      <w:r>
+        <w:t xml:space="preserve">Les performances attendues sont une </w:t>
+      </w:r>
+      <w:r>
         <w:rPr>
           <w:b/>
           <w:bCs/>
         </w:rPr>
-      </w:pPr>
+        <w:t>précision supérieure 70%</w:t>
+      </w:r>
+      <w:r>
+        <w:t>.</w:t>
+      </w:r>
+    </w:p>
+    <w:p>
+      <w:r>
+        <w:t>Voici les performances du dernier modèle entrainé :</w:t>
+      </w:r>
+    </w:p>
+    <w:p>
+      <w:pPr>
+        <w:jc w:val="center"/>
+      </w:pPr>
+      <w:r>
+        <w:rPr>
+          <w:noProof/>
+        </w:rPr>
+        <w:drawing>
+          <wp:inline distT="0" distB="0" distL="0" distR="0" wp14:anchorId="2C945755" wp14:editId="7149D5C9">
+            <wp:extent cx="5534968" cy="2639833"/>
+            <wp:effectExtent l="0" t="0" r="8890" b="8255"/>
+            <wp:docPr id="178851306" name="Image 3"/>
+            <wp:cNvGraphicFramePr>
+              <a:graphicFrameLocks xmlns:a="http://schemas.openxmlformats.org/drawingml/2006/main" noChangeAspect="1"/>
+            </wp:cNvGraphicFramePr>
+            <a:graphic xmlns:a="http://schemas.openxmlformats.org/drawingml/2006/main">
+              <a:graphicData uri="http://schemas.openxmlformats.org/drawingml/2006/picture">
+                <pic:pic xmlns:pic="http://schemas.openxmlformats.org/drawingml/2006/picture">
+                  <pic:nvPicPr>
+                    <pic:cNvPr id="0" name="Picture 2"/>
+                    <pic:cNvPicPr>
+                      <a:picLocks noChangeAspect="1" noChangeArrowheads="1"/>
+                    </pic:cNvPicPr>
+                  </pic:nvPicPr>
+                  <pic:blipFill rotWithShape="1">
+                    <a:blip r:embed="rId15">
+                      <a:extLst>
+                        <a:ext uri="{28A0092B-C50C-407E-A947-70E740481C1C}">
+                          <a14:useLocalDpi xmlns:a14="http://schemas.microsoft.com/office/drawing/2010/main" val="0"/>
+                        </a:ext>
+                      </a:extLst>
+                    </a:blip>
+                    <a:srcRect l="6759" r="9376"/>
+                    <a:stretch/>
+                  </pic:blipFill>
+                  <pic:spPr bwMode="auto">
+                    <a:xfrm>
+                      <a:off x="0" y="0"/>
+                      <a:ext cx="5545797" cy="2644998"/>
+                    </a:xfrm>
+                    <a:prstGeom prst="rect">
+                      <a:avLst/>
+                    </a:prstGeom>
+                    <a:noFill/>
+                    <a:ln>
+                      <a:noFill/>
+                    </a:ln>
+                    <a:extLst>
+                      <a:ext uri="{53640926-AAD7-44D8-BBD7-CCE9431645EC}">
+                        <a14:shadowObscured xmlns:a14="http://schemas.microsoft.com/office/drawing/2010/main"/>
+                      </a:ext>
+                    </a:extLst>
+                  </pic:spPr>
+                </pic:pic>
+              </a:graphicData>
+            </a:graphic>
+          </wp:inline>
+        </w:drawing>
+      </w:r>
+    </w:p>
+    <w:p>
+      <w:r>
+        <w:t>Le modèle devra être ré-entrainé si 500 nouvelles images sont disponibles.</w:t>
+      </w:r>
+    </w:p>
+    <w:p>
+      <w:r>
+        <w:t>L'optimisation des hyperparamètres doit être possible.</w:t>
+      </w:r>
+    </w:p>
+    <w:p>
+      <w:pPr>
+        <w:pStyle w:val="Titre1"/>
+      </w:pPr>
+      <w:r>
+        <w:t>La base de données</w:t>
+      </w:r>
+    </w:p>
+    <w:p>
+      <w:r>
+        <w:t xml:space="preserve">Les données disponibles proviennent du site </w:t>
+      </w:r>
+      <w:hyperlink r:id="rId16" w:history="1">
+        <w:r>
+          <w:rPr>
+            <w:rStyle w:val="Lienhypertexte"/>
+            <w:color w:val="3E7718" w:themeColor="accent2" w:themeShade="BF"/>
+          </w:rPr>
+          <w:t>https://mushroomobserver.org/</w:t>
+        </w:r>
+      </w:hyperlink>
+      <w:r>
+        <w:t xml:space="preserve">. Nous avons à disposition plus de 500 photos par espèce, stockées sur </w:t>
+      </w:r>
+      <w:r>
+        <w:t xml:space="preserve">un </w:t>
+      </w:r>
+      <w:r>
+        <w:t>disque dur au format jpeg.</w:t>
+      </w:r>
+    </w:p>
+    <w:p>
+      <w:r>
+        <w:t>Pour mesurer la performance du modèle dans le temps, il sera nécessaire de sauvegarder les données et résultats de prédictions.</w:t>
+      </w:r>
+    </w:p>
+    <w:p>
+      <w:r>
+        <w:t>Les photos utilisées par les utilisateurs dans la vie de l'application seront utilisées pour améliorer le modèle si leur score de prédiction est supérieur à 70%.</w:t>
+      </w:r>
+    </w:p>
+    <w:p>
+      <w:r>
+        <w:t>Les couples login/mot de passe</w:t>
+      </w:r>
+      <w:r>
+        <w:t xml:space="preserve"> des utilisateurs</w:t>
+      </w:r>
+      <w:r>
+        <w:t xml:space="preserve"> doivent également être stockés.</w:t>
+      </w:r>
+    </w:p>
+    <w:p>
+      <w:r>
+        <w:t xml:space="preserve">L'hébergement de la base de données dans le cloud pourrait être un argument en faveur de </w:t>
+      </w:r>
+      <w:r>
+        <w:t>l'intégration de la solution au site et d'autres fonctionnalités pourraient être ajoutées.</w:t>
+      </w:r>
+    </w:p>
+    <w:p>
+      <w:r>
+        <w:lastRenderedPageBreak/>
+        <w:t>Base de données des utilisateurs :</w:t>
+      </w:r>
+    </w:p>
+    <w:tbl>
+      <w:tblPr>
+        <w:tblStyle w:val="Grilledutableau"/>
+        <w:tblW w:w="0" w:type="auto"/>
+        <w:tblLook w:val="04A0" w:firstRow="1" w:lastRow="0" w:firstColumn="1" w:lastColumn="0" w:noHBand="0" w:noVBand="1"/>
+      </w:tblPr>
+      <w:tblGrid>
+        <w:gridCol w:w="4531"/>
+        <w:gridCol w:w="4531"/>
+      </w:tblGrid>
+      <w:tr>
+        <w:tc>
+          <w:tcPr>
+            <w:tcW w:w="4531" w:type="dxa"/>
+          </w:tcPr>
+          <w:p>
+            <w:pPr>
+              <w:rPr>
+                <w:b/>
+                <w:bCs/>
+              </w:rPr>
+            </w:pPr>
+            <w:r>
+              <w:rPr>
+                <w:b/>
+                <w:bCs/>
+              </w:rPr>
+              <w:t>Login</w:t>
+            </w:r>
+          </w:p>
+        </w:tc>
+        <w:tc>
+          <w:tcPr>
+            <w:tcW w:w="4531" w:type="dxa"/>
+          </w:tcPr>
+          <w:p>
+            <w:pPr>
+              <w:rPr>
+                <w:b/>
+                <w:bCs/>
+              </w:rPr>
+            </w:pPr>
+            <w:r>
+              <w:rPr>
+                <w:b/>
+                <w:bCs/>
+              </w:rPr>
+              <w:t>Mot de passe</w:t>
+            </w:r>
+          </w:p>
+        </w:tc>
+      </w:tr>
+      <w:tr>
+        <w:tc>
+          <w:tcPr>
+            <w:tcW w:w="4531" w:type="dxa"/>
+          </w:tcPr>
+          <w:p>
+            <w:proofErr w:type="spellStart"/>
+            <w:proofErr w:type="gramStart"/>
+            <w:r>
+              <w:t>alice</w:t>
+            </w:r>
+            <w:proofErr w:type="spellEnd"/>
+            <w:proofErr w:type="gramEnd"/>
+          </w:p>
+        </w:tc>
+        <w:tc>
+          <w:tcPr>
+            <w:tcW w:w="4531" w:type="dxa"/>
+          </w:tcPr>
+          <w:p>
+            <w:proofErr w:type="spellStart"/>
+            <w:proofErr w:type="gramStart"/>
+            <w:r>
+              <w:t>wonderland</w:t>
+            </w:r>
+            <w:proofErr w:type="spellEnd"/>
+            <w:proofErr w:type="gramEnd"/>
+          </w:p>
+        </w:tc>
+      </w:tr>
+      <w:tr>
+        <w:tc>
+          <w:tcPr>
+            <w:tcW w:w="4531" w:type="dxa"/>
+          </w:tcPr>
+          <w:p>
+            <w:proofErr w:type="gramStart"/>
+            <w:r>
+              <w:t>bob</w:t>
+            </w:r>
+            <w:proofErr w:type="gramEnd"/>
+          </w:p>
+        </w:tc>
+        <w:tc>
+          <w:tcPr>
+            <w:tcW w:w="4531" w:type="dxa"/>
+          </w:tcPr>
+          <w:p>
+            <w:proofErr w:type="spellStart"/>
+            <w:proofErr w:type="gramStart"/>
+            <w:r>
+              <w:t>builder</w:t>
+            </w:r>
+            <w:proofErr w:type="spellEnd"/>
+            <w:proofErr w:type="gramEnd"/>
+          </w:p>
+        </w:tc>
+      </w:tr>
+      <w:tr>
+        <w:tc>
+          <w:tcPr>
+            <w:tcW w:w="4531" w:type="dxa"/>
+          </w:tcPr>
+          <w:p>
+            <w:proofErr w:type="spellStart"/>
+            <w:proofErr w:type="gramStart"/>
+            <w:r>
+              <w:t>clementine</w:t>
+            </w:r>
+            <w:proofErr w:type="spellEnd"/>
+            <w:proofErr w:type="gramEnd"/>
+          </w:p>
+        </w:tc>
+        <w:tc>
+          <w:tcPr>
+            <w:tcW w:w="4531" w:type="dxa"/>
+          </w:tcPr>
+          <w:p>
+            <w:proofErr w:type="gramStart"/>
+            <w:r>
+              <w:t>mandarine</w:t>
+            </w:r>
+            <w:proofErr w:type="gramEnd"/>
+          </w:p>
+        </w:tc>
+      </w:tr>
+      <w:tr>
+        <w:tc>
+          <w:tcPr>
+            <w:tcW w:w="4531" w:type="dxa"/>
+          </w:tcPr>
+          <w:p>
+            <w:proofErr w:type="gramStart"/>
+            <w:r>
+              <w:t>admin</w:t>
+            </w:r>
+            <w:proofErr w:type="gramEnd"/>
+          </w:p>
+        </w:tc>
+        <w:tc>
+          <w:tcPr>
+            <w:tcW w:w="4531" w:type="dxa"/>
+          </w:tcPr>
+          <w:p>
+            <w:proofErr w:type="gramStart"/>
+            <w:r>
+              <w:t>admin</w:t>
+            </w:r>
+            <w:proofErr w:type="gramEnd"/>
+          </w:p>
+        </w:tc>
+      </w:tr>
+    </w:tbl>
+    <w:p/>
+    <w:p>
+      <w:pPr>
+        <w:pStyle w:val="Titre1"/>
+      </w:pPr>
+      <w:r>
+        <w:t>L'API</w:t>
+      </w:r>
+    </w:p>
+    <w:p>
+      <w:r>
+        <w:t>L'api sera composée de 3 parties :</w:t>
+      </w:r>
+    </w:p>
+    <w:p>
+      <w:pPr>
+        <w:pStyle w:val="Titre2"/>
+      </w:pPr>
+      <w:r>
+        <w:t>Fonctions générales</w:t>
+      </w:r>
+    </w:p>
+    <w:tbl>
+      <w:tblPr>
+        <w:tblStyle w:val="Grilledutableau"/>
+        <w:tblW w:w="0" w:type="auto"/>
+        <w:tblLook w:val="04A0" w:firstRow="1" w:lastRow="0" w:firstColumn="1" w:lastColumn="0" w:noHBand="0" w:noVBand="1"/>
+      </w:tblPr>
+      <w:tblGrid>
+        <w:gridCol w:w="1555"/>
+        <w:gridCol w:w="5811"/>
+        <w:gridCol w:w="1696"/>
+      </w:tblGrid>
+      <w:tr>
+        <w:tc>
+          <w:tcPr>
+            <w:tcW w:w="1555" w:type="dxa"/>
+          </w:tcPr>
+          <w:p>
+            <w:pPr>
+              <w:rPr>
+                <w:b/>
+                <w:bCs/>
+              </w:rPr>
+            </w:pPr>
+            <w:r>
+              <w:rPr>
+                <w:b/>
+                <w:bCs/>
+              </w:rPr>
+              <w:t>Nom</w:t>
+            </w:r>
+          </w:p>
+        </w:tc>
+        <w:tc>
+          <w:tcPr>
+            <w:tcW w:w="5811" w:type="dxa"/>
+          </w:tcPr>
+          <w:p>
+            <w:pPr>
+              <w:rPr>
+                <w:b/>
+                <w:bCs/>
+              </w:rPr>
+            </w:pPr>
+            <w:r>
+              <w:rPr>
+                <w:b/>
+                <w:bCs/>
+              </w:rPr>
+              <w:t>Description</w:t>
+            </w:r>
+          </w:p>
+        </w:tc>
+        <w:tc>
+          <w:tcPr>
+            <w:tcW w:w="1696" w:type="dxa"/>
+          </w:tcPr>
+          <w:p>
+            <w:pPr>
+              <w:rPr>
+                <w:b/>
+                <w:bCs/>
+              </w:rPr>
+            </w:pPr>
+            <w:r>
+              <w:rPr>
+                <w:b/>
+                <w:bCs/>
+              </w:rPr>
+              <w:t>Accès</w:t>
+            </w:r>
+          </w:p>
+        </w:tc>
+      </w:tr>
+      <w:tr>
+        <w:tc>
+          <w:tcPr>
+            <w:tcW w:w="1555" w:type="dxa"/>
+          </w:tcPr>
+          <w:p>
+            <w:proofErr w:type="spellStart"/>
+            <w:proofErr w:type="gramStart"/>
+            <w:r>
+              <w:t>status</w:t>
+            </w:r>
+            <w:proofErr w:type="spellEnd"/>
+            <w:proofErr w:type="gramEnd"/>
+          </w:p>
+        </w:tc>
+        <w:tc>
+          <w:tcPr>
+            <w:tcW w:w="5811" w:type="dxa"/>
+          </w:tcPr>
+          <w:p>
+            <w:r>
+              <w:t>Etat de l'API</w:t>
+            </w:r>
+          </w:p>
+          <w:p>
+            <w:pPr>
+              <w:rPr>
+                <w:rFonts w:ascii="Courier New" w:hAnsi="Courier New" w:cs="Courier New"/>
+              </w:rPr>
+            </w:pPr>
+            <w:r>
+              <w:rPr>
+                <w:rFonts w:ascii="Courier New" w:hAnsi="Courier New" w:cs="Courier New"/>
+                <w:sz w:val="20"/>
+                <w:szCs w:val="20"/>
+              </w:rPr>
+              <w:t>Paramètres : Non</w:t>
+            </w:r>
+          </w:p>
+        </w:tc>
+        <w:tc>
+          <w:tcPr>
+            <w:tcW w:w="1696" w:type="dxa"/>
+          </w:tcPr>
+          <w:p>
+            <w:r>
+              <w:t>Tout le monde</w:t>
+            </w:r>
+          </w:p>
+        </w:tc>
+      </w:tr>
+      <w:tr>
+        <w:tc>
+          <w:tcPr>
+            <w:tcW w:w="1555" w:type="dxa"/>
+          </w:tcPr>
+          <w:p>
+            <w:proofErr w:type="spellStart"/>
+            <w:proofErr w:type="gramStart"/>
+            <w:r>
+              <w:t>dbconnex</w:t>
+            </w:r>
+            <w:proofErr w:type="spellEnd"/>
+            <w:proofErr w:type="gramEnd"/>
+          </w:p>
+        </w:tc>
+        <w:tc>
+          <w:tcPr>
+            <w:tcW w:w="5811" w:type="dxa"/>
+          </w:tcPr>
+          <w:p>
+            <w:r>
+              <w:t>Etat de la connexion à la base de données</w:t>
+            </w:r>
+          </w:p>
+          <w:p>
+            <w:pPr>
+              <w:rPr>
+                <w:rFonts w:ascii="Courier New" w:hAnsi="Courier New" w:cs="Courier New"/>
+              </w:rPr>
+            </w:pPr>
+            <w:r>
+              <w:rPr>
+                <w:rFonts w:ascii="Courier New" w:hAnsi="Courier New" w:cs="Courier New"/>
+                <w:sz w:val="20"/>
+                <w:szCs w:val="20"/>
+              </w:rPr>
+              <w:t>Paramètres : Non</w:t>
+            </w:r>
+          </w:p>
+        </w:tc>
+        <w:tc>
+          <w:tcPr>
+            <w:tcW w:w="1696" w:type="dxa"/>
+          </w:tcPr>
+          <w:p>
+            <w:r>
+              <w:t>Tout le monde</w:t>
+            </w:r>
+          </w:p>
+        </w:tc>
+      </w:tr>
+      <w:tr>
+        <w:tc>
+          <w:tcPr>
+            <w:tcW w:w="1555" w:type="dxa"/>
+          </w:tcPr>
+          <w:p>
+            <w:proofErr w:type="gramStart"/>
+            <w:r>
+              <w:t>user</w:t>
+            </w:r>
+            <w:proofErr w:type="gramEnd"/>
+          </w:p>
+        </w:tc>
+        <w:tc>
+          <w:tcPr>
+            <w:tcW w:w="5811" w:type="dxa"/>
+          </w:tcPr>
+          <w:p>
+            <w:r>
+              <w:t>Indique le nom de l'utilisateur s'il est authentifié</w:t>
+            </w:r>
+          </w:p>
+          <w:p>
+            <w:pPr>
+              <w:rPr>
+                <w:rFonts w:ascii="Courier New" w:hAnsi="Courier New" w:cs="Courier New"/>
+              </w:rPr>
+            </w:pPr>
+            <w:r>
+              <w:rPr>
+                <w:rFonts w:ascii="Courier New" w:hAnsi="Courier New" w:cs="Courier New"/>
+                <w:sz w:val="20"/>
+                <w:szCs w:val="20"/>
+              </w:rPr>
+              <w:t>Paramètres : Non</w:t>
+            </w:r>
+          </w:p>
+        </w:tc>
+        <w:tc>
+          <w:tcPr>
+            <w:tcW w:w="1696" w:type="dxa"/>
+          </w:tcPr>
+          <w:p>
+            <w:r>
+              <w:t>Utilisateurs authentifiés</w:t>
+            </w:r>
+          </w:p>
+        </w:tc>
+      </w:tr>
+    </w:tbl>
+    <w:p>
+      <w:pPr>
+        <w:pStyle w:val="Titre2"/>
+      </w:pPr>
+    </w:p>
+    <w:p>
+      <w:pPr>
+        <w:pStyle w:val="Titre2"/>
+      </w:pPr>
+      <w:r>
+        <w:t>Prédictions</w:t>
+      </w:r>
+    </w:p>
+    <w:tbl>
+      <w:tblPr>
+        <w:tblStyle w:val="Grilledutableau"/>
+        <w:tblW w:w="0" w:type="auto"/>
+        <w:tblLook w:val="04A0" w:firstRow="1" w:lastRow="0" w:firstColumn="1" w:lastColumn="0" w:noHBand="0" w:noVBand="1"/>
+      </w:tblPr>
+      <w:tblGrid>
+        <w:gridCol w:w="1555"/>
+        <w:gridCol w:w="5811"/>
+        <w:gridCol w:w="1696"/>
+      </w:tblGrid>
+      <w:tr>
+        <w:tc>
+          <w:tcPr>
+            <w:tcW w:w="1555" w:type="dxa"/>
+          </w:tcPr>
+          <w:p>
+            <w:pPr>
+              <w:rPr>
+                <w:b/>
+                <w:bCs/>
+              </w:rPr>
+            </w:pPr>
+            <w:r>
+              <w:rPr>
+                <w:b/>
+                <w:bCs/>
+              </w:rPr>
+              <w:t>Nom</w:t>
+            </w:r>
+          </w:p>
+        </w:tc>
+        <w:tc>
+          <w:tcPr>
+            <w:tcW w:w="5811" w:type="dxa"/>
+          </w:tcPr>
+          <w:p>
+            <w:pPr>
+              <w:rPr>
+                <w:b/>
+                <w:bCs/>
+              </w:rPr>
+            </w:pPr>
+            <w:r>
+              <w:rPr>
+                <w:b/>
+                <w:bCs/>
+              </w:rPr>
+              <w:t>Description</w:t>
+            </w:r>
+          </w:p>
+        </w:tc>
+        <w:tc>
+          <w:tcPr>
+            <w:tcW w:w="1696" w:type="dxa"/>
+          </w:tcPr>
+          <w:p>
+            <w:pPr>
+              <w:rPr>
+                <w:b/>
+                <w:bCs/>
+              </w:rPr>
+            </w:pPr>
+            <w:r>
+              <w:rPr>
+                <w:b/>
+                <w:bCs/>
+              </w:rPr>
+              <w:t>Accès</w:t>
+            </w:r>
+          </w:p>
+        </w:tc>
+      </w:tr>
+      <w:tr>
+        <w:tc>
+          <w:tcPr>
+            <w:tcW w:w="1555" w:type="dxa"/>
+          </w:tcPr>
+          <w:p>
+            <w:proofErr w:type="spellStart"/>
+            <w:proofErr w:type="gramStart"/>
+            <w:r>
+              <w:t>predictions</w:t>
+            </w:r>
+            <w:proofErr w:type="spellEnd"/>
+            <w:proofErr w:type="gramEnd"/>
+          </w:p>
+        </w:tc>
+        <w:tc>
+          <w:tcPr>
+            <w:tcW w:w="5811" w:type="dxa"/>
+          </w:tcPr>
+          <w:p>
+            <w:r>
+              <w:t>Effectuer une prédiction et obtenir un ou plusieurs résultats</w:t>
+            </w:r>
+          </w:p>
+          <w:p>
+            <w:pPr>
+              <w:rPr>
+                <w:rFonts w:ascii="Courier New" w:hAnsi="Courier New" w:cs="Courier New"/>
+                <w:sz w:val="20"/>
+                <w:szCs w:val="20"/>
+              </w:rPr>
+            </w:pPr>
+            <w:r>
+              <w:rPr>
+                <w:rFonts w:ascii="Courier New" w:hAnsi="Courier New" w:cs="Courier New"/>
+                <w:sz w:val="20"/>
+                <w:szCs w:val="20"/>
+              </w:rPr>
+              <w:t xml:space="preserve">Paramètres : </w:t>
+            </w:r>
+          </w:p>
+          <w:p>
+            <w:pPr>
+              <w:pStyle w:val="Paragraphedeliste"/>
+              <w:numPr>
+                <w:ilvl w:val="0"/>
+                <w:numId w:val="6"/>
+              </w:numPr>
+              <w:ind w:left="462" w:hanging="142"/>
+              <w:rPr>
+                <w:rFonts w:ascii="Courier New" w:hAnsi="Courier New" w:cs="Courier New"/>
+                <w:sz w:val="20"/>
+                <w:szCs w:val="20"/>
+              </w:rPr>
+            </w:pPr>
+            <w:r>
+              <w:rPr>
+                <w:rFonts w:ascii="Courier New" w:hAnsi="Courier New" w:cs="Courier New"/>
+                <w:sz w:val="20"/>
+                <w:szCs w:val="20"/>
+              </w:rPr>
+              <w:t>File : adresse d'une image</w:t>
+            </w:r>
+          </w:p>
+          <w:p>
+            <w:pPr>
+              <w:pStyle w:val="Paragraphedeliste"/>
+              <w:numPr>
+                <w:ilvl w:val="0"/>
+                <w:numId w:val="6"/>
+              </w:numPr>
+              <w:ind w:left="462" w:hanging="142"/>
+            </w:pPr>
+            <w:proofErr w:type="spellStart"/>
+            <w:r>
+              <w:rPr>
+                <w:rFonts w:ascii="Courier New" w:hAnsi="Courier New" w:cs="Courier New"/>
+                <w:sz w:val="20"/>
+                <w:szCs w:val="20"/>
+              </w:rPr>
+              <w:t>Nb_preds</w:t>
+            </w:r>
+            <w:proofErr w:type="spellEnd"/>
+            <w:r>
+              <w:rPr>
+                <w:rFonts w:ascii="Courier New" w:hAnsi="Courier New" w:cs="Courier New"/>
+                <w:sz w:val="20"/>
+                <w:szCs w:val="20"/>
+              </w:rPr>
+              <w:t xml:space="preserve"> : nombre de résultats attendu</w:t>
+            </w:r>
+          </w:p>
+        </w:tc>
+        <w:tc>
+          <w:tcPr>
+            <w:tcW w:w="1696" w:type="dxa"/>
+          </w:tcPr>
+          <w:p>
+            <w:r>
+              <w:t>Utilisateurs authentifiés</w:t>
+            </w:r>
+          </w:p>
+        </w:tc>
+      </w:tr>
+    </w:tbl>
+    <w:p>
+      <w:pPr>
+        <w:spacing w:after="0"/>
+      </w:pPr>
+    </w:p>
+    <w:p>
+      <w:r>
+        <w:t>Les prédictions doivent être stockées dans la base de données</w:t>
+      </w:r>
+      <w:r>
+        <w:t xml:space="preserve"> pour une réutilisation du résultat si la même image est utilisée</w:t>
+      </w:r>
+      <w:r>
+        <w:t xml:space="preserve"> et les images ayant une précision &gt;</w:t>
+      </w:r>
+      <w:r>
+        <w:t> </w:t>
+      </w:r>
+      <w:r>
+        <w:t>70% doivent être enregistrées dans la base pour servir au réentrainement du modèle</w:t>
+      </w:r>
+    </w:p>
+    <w:p>
+      <w:pPr>
+        <w:pStyle w:val="Titre2"/>
+      </w:pPr>
+      <w:r>
+        <w:t>Fonctions de supervision</w:t>
+      </w:r>
+    </w:p>
+    <w:tbl>
+      <w:tblPr>
+        <w:tblStyle w:val="Grilledutableau"/>
+        <w:tblW w:w="0" w:type="auto"/>
+        <w:tblLook w:val="04A0" w:firstRow="1" w:lastRow="0" w:firstColumn="1" w:lastColumn="0" w:noHBand="0" w:noVBand="1"/>
+      </w:tblPr>
+      <w:tblGrid>
+        <w:gridCol w:w="1555"/>
+        <w:gridCol w:w="5811"/>
+        <w:gridCol w:w="1696"/>
+      </w:tblGrid>
+      <w:tr>
+        <w:tc>
+          <w:tcPr>
+            <w:tcW w:w="1555" w:type="dxa"/>
+          </w:tcPr>
+          <w:p>
+            <w:pPr>
+              <w:rPr>
+                <w:b/>
+                <w:bCs/>
+              </w:rPr>
+            </w:pPr>
+            <w:r>
+              <w:rPr>
+                <w:b/>
+                <w:bCs/>
+              </w:rPr>
+              <w:t>Nom</w:t>
+            </w:r>
+          </w:p>
+        </w:tc>
+        <w:tc>
+          <w:tcPr>
+            <w:tcW w:w="5811" w:type="dxa"/>
+          </w:tcPr>
+          <w:p>
+            <w:pPr>
+              <w:rPr>
+                <w:b/>
+                <w:bCs/>
+              </w:rPr>
+            </w:pPr>
+            <w:r>
+              <w:rPr>
+                <w:b/>
+                <w:bCs/>
+              </w:rPr>
+              <w:t>Description</w:t>
+            </w:r>
+          </w:p>
+        </w:tc>
+        <w:tc>
+          <w:tcPr>
+            <w:tcW w:w="1696" w:type="dxa"/>
+          </w:tcPr>
+          <w:p>
+            <w:pPr>
+              <w:rPr>
+                <w:b/>
+                <w:bCs/>
+              </w:rPr>
+            </w:pPr>
+            <w:r>
+              <w:rPr>
+                <w:b/>
+                <w:bCs/>
+              </w:rPr>
+              <w:t>Accès</w:t>
+            </w:r>
+          </w:p>
+        </w:tc>
+      </w:tr>
+      <w:tr>
+        <w:tc>
+          <w:tcPr>
+            <w:tcW w:w="1555" w:type="dxa"/>
+          </w:tcPr>
+          <w:p>
+            <w:proofErr w:type="spellStart"/>
+            <w:proofErr w:type="gramStart"/>
+            <w:r>
+              <w:t>accuracy</w:t>
+            </w:r>
+            <w:proofErr w:type="spellEnd"/>
+            <w:proofErr w:type="gramEnd"/>
+          </w:p>
+        </w:tc>
+        <w:tc>
+          <w:tcPr>
+            <w:tcW w:w="5811" w:type="dxa"/>
+          </w:tcPr>
+          <w:p>
+            <w:r>
+              <w:t>Evalue la précision du modèle</w:t>
+            </w:r>
+          </w:p>
+          <w:p>
+            <w:pPr>
+              <w:rPr>
+                <w:rFonts w:ascii="Courier New" w:hAnsi="Courier New" w:cs="Courier New"/>
+                <w:sz w:val="20"/>
+                <w:szCs w:val="20"/>
+              </w:rPr>
+            </w:pPr>
+            <w:r>
+              <w:rPr>
+                <w:rFonts w:ascii="Courier New" w:hAnsi="Courier New" w:cs="Courier New"/>
+                <w:sz w:val="20"/>
+                <w:szCs w:val="20"/>
+              </w:rPr>
+              <w:t>Paramètres : Non</w:t>
+            </w:r>
+          </w:p>
+        </w:tc>
+        <w:tc>
+          <w:tcPr>
+            <w:tcW w:w="1696" w:type="dxa"/>
+          </w:tcPr>
+          <w:p>
+            <w:r>
+              <w:t>Administrateur</w:t>
+            </w:r>
+          </w:p>
+        </w:tc>
+      </w:tr>
+      <w:tr>
+        <w:tc>
+          <w:tcPr>
+            <w:tcW w:w="1555" w:type="dxa"/>
+          </w:tcPr>
+          <w:p>
+            <w:proofErr w:type="spellStart"/>
+            <w:proofErr w:type="gramStart"/>
+            <w:r>
+              <w:t>past</w:t>
+            </w:r>
+            <w:proofErr w:type="gramEnd"/>
+            <w:r>
+              <w:t>_pred_acc</w:t>
+            </w:r>
+            <w:proofErr w:type="spellEnd"/>
+          </w:p>
+        </w:tc>
+        <w:tc>
+          <w:tcPr>
+            <w:tcW w:w="5811" w:type="dxa"/>
+          </w:tcPr>
+          <w:p>
+            <w:r>
+              <w:t xml:space="preserve">Affiche la moyenne de précision des X dernières prédictions </w:t>
+            </w:r>
+          </w:p>
+          <w:p>
+            <w:pPr>
+              <w:rPr>
+                <w:rFonts w:ascii="Courier New" w:hAnsi="Courier New" w:cs="Courier New"/>
+                <w:sz w:val="20"/>
+                <w:szCs w:val="20"/>
+              </w:rPr>
+            </w:pPr>
+            <w:r>
+              <w:rPr>
+                <w:rFonts w:ascii="Courier New" w:hAnsi="Courier New" w:cs="Courier New"/>
+                <w:sz w:val="20"/>
+                <w:szCs w:val="20"/>
+              </w:rPr>
+              <w:t xml:space="preserve">Paramètres : </w:t>
+            </w:r>
+          </w:p>
+          <w:p>
+            <w:pPr>
+              <w:pStyle w:val="Paragraphedeliste"/>
+              <w:numPr>
+                <w:ilvl w:val="0"/>
+                <w:numId w:val="6"/>
+              </w:numPr>
+              <w:ind w:left="462" w:hanging="142"/>
+              <w:rPr>
+                <w:rFonts w:ascii="Courier New" w:hAnsi="Courier New" w:cs="Courier New"/>
+                <w:sz w:val="20"/>
+                <w:szCs w:val="20"/>
+              </w:rPr>
+            </w:pPr>
+            <w:proofErr w:type="spellStart"/>
+            <w:r>
+              <w:rPr>
+                <w:rFonts w:ascii="Courier New" w:hAnsi="Courier New" w:cs="Courier New"/>
+                <w:sz w:val="20"/>
+                <w:szCs w:val="20"/>
+              </w:rPr>
+              <w:t>Nb_last_preds</w:t>
+            </w:r>
+            <w:proofErr w:type="spellEnd"/>
+            <w:r>
+              <w:rPr>
+                <w:rFonts w:ascii="Courier New" w:hAnsi="Courier New" w:cs="Courier New"/>
+                <w:sz w:val="20"/>
+                <w:szCs w:val="20"/>
+              </w:rPr>
+              <w:t xml:space="preserve"> : </w:t>
+            </w:r>
+            <w:r>
+              <w:rPr>
+                <w:rFonts w:ascii="Courier New" w:hAnsi="Courier New" w:cs="Courier New"/>
+                <w:sz w:val="20"/>
+                <w:szCs w:val="20"/>
+              </w:rPr>
+              <w:t>nombre de prédictions à prendre en compte</w:t>
+            </w:r>
+          </w:p>
+        </w:tc>
+        <w:tc>
+          <w:tcPr>
+            <w:tcW w:w="1696" w:type="dxa"/>
+          </w:tcPr>
+          <w:p>
+            <w:r>
+              <w:t>Administrateur</w:t>
+            </w:r>
+          </w:p>
+        </w:tc>
+      </w:tr>
+      <w:tr>
+        <w:tc>
+          <w:tcPr>
+            <w:tcW w:w="1555" w:type="dxa"/>
+          </w:tcPr>
+          <w:p>
+            <w:proofErr w:type="spellStart"/>
+            <w:proofErr w:type="gramStart"/>
+            <w:r>
+              <w:t>nb</w:t>
+            </w:r>
+            <w:proofErr w:type="gramEnd"/>
+            <w:r>
+              <w:t>_new_img</w:t>
+            </w:r>
+            <w:proofErr w:type="spellEnd"/>
+          </w:p>
+        </w:tc>
+        <w:tc>
+          <w:tcPr>
+            <w:tcW w:w="5811" w:type="dxa"/>
+          </w:tcPr>
+          <w:p>
+            <w:r>
+              <w:t>Affiche le nombre d'image ajoutées à la DBB depuis la mise en production du modèle</w:t>
+            </w:r>
+          </w:p>
+          <w:p>
+            <w:pPr>
+              <w:rPr>
+                <w:rFonts w:ascii="Courier New" w:hAnsi="Courier New" w:cs="Courier New"/>
+                <w:sz w:val="20"/>
+                <w:szCs w:val="20"/>
+              </w:rPr>
+            </w:pPr>
+            <w:r>
+              <w:rPr>
+                <w:rFonts w:ascii="Courier New" w:hAnsi="Courier New" w:cs="Courier New"/>
+                <w:sz w:val="20"/>
+                <w:szCs w:val="20"/>
+              </w:rPr>
+              <w:t>Paramètres :</w:t>
+            </w:r>
+          </w:p>
+          <w:p>
+            <w:pPr>
+              <w:pStyle w:val="Paragraphedeliste"/>
+              <w:numPr>
+                <w:ilvl w:val="0"/>
+                <w:numId w:val="6"/>
+              </w:numPr>
+              <w:ind w:left="462" w:hanging="142"/>
+              <w:rPr>
+                <w:rFonts w:ascii="Courier New" w:hAnsi="Courier New" w:cs="Courier New"/>
+                <w:sz w:val="20"/>
+                <w:szCs w:val="20"/>
+              </w:rPr>
+            </w:pPr>
+            <w:proofErr w:type="spellStart"/>
+            <w:r>
+              <w:rPr>
+                <w:rFonts w:ascii="Courier New" w:hAnsi="Courier New" w:cs="Courier New"/>
+                <w:sz w:val="20"/>
+                <w:szCs w:val="20"/>
+              </w:rPr>
+              <w:t>Model_name</w:t>
+            </w:r>
+            <w:proofErr w:type="spellEnd"/>
+            <w:r>
+              <w:rPr>
+                <w:rFonts w:ascii="Courier New" w:hAnsi="Courier New" w:cs="Courier New"/>
+                <w:sz w:val="20"/>
+                <w:szCs w:val="20"/>
+              </w:rPr>
+              <w:t xml:space="preserve"> </w:t>
+            </w:r>
+            <w:r>
+              <w:rPr>
+                <w:rFonts w:ascii="Courier New" w:hAnsi="Courier New" w:cs="Courier New"/>
+                <w:sz w:val="20"/>
+                <w:szCs w:val="20"/>
+              </w:rPr>
+              <w:t xml:space="preserve">: </w:t>
+            </w:r>
+            <w:r>
+              <w:rPr>
+                <w:rFonts w:ascii="Courier New" w:hAnsi="Courier New" w:cs="Courier New"/>
+                <w:sz w:val="20"/>
+                <w:szCs w:val="20"/>
+              </w:rPr>
+              <w:t>nom du modèle</w:t>
+            </w:r>
+          </w:p>
+          <w:p>
+            <w:pPr>
+              <w:pStyle w:val="Paragraphedeliste"/>
+              <w:numPr>
+                <w:ilvl w:val="0"/>
+                <w:numId w:val="6"/>
+              </w:numPr>
+              <w:ind w:left="462" w:hanging="142"/>
+              <w:rPr>
+                <w:rFonts w:ascii="Courier New" w:hAnsi="Courier New" w:cs="Courier New"/>
+                <w:sz w:val="20"/>
+                <w:szCs w:val="20"/>
+              </w:rPr>
+            </w:pPr>
+            <w:r>
+              <w:rPr>
+                <w:rFonts w:ascii="Courier New" w:hAnsi="Courier New" w:cs="Courier New"/>
+                <w:sz w:val="20"/>
+                <w:szCs w:val="20"/>
+              </w:rPr>
+              <w:t>Stage : stage du modèle</w:t>
+            </w:r>
+          </w:p>
+        </w:tc>
+        <w:tc>
+          <w:tcPr>
+            <w:tcW w:w="1696" w:type="dxa"/>
+          </w:tcPr>
+          <w:p>
+            <w:r>
+              <w:t>Administrateur</w:t>
+            </w:r>
+          </w:p>
+        </w:tc>
+      </w:tr>
+      <w:tr>
+        <w:tc>
+          <w:tcPr>
+            <w:tcW w:w="1555" w:type="dxa"/>
+          </w:tcPr>
+          <w:p>
+            <w:proofErr w:type="spellStart"/>
+            <w:proofErr w:type="gramStart"/>
+            <w:r>
+              <w:t>finetune</w:t>
+            </w:r>
+            <w:proofErr w:type="spellEnd"/>
+            <w:proofErr w:type="gramEnd"/>
+          </w:p>
+        </w:tc>
+        <w:tc>
+          <w:tcPr>
+            <w:tcW w:w="5811" w:type="dxa"/>
+          </w:tcPr>
+          <w:p>
+            <w:r>
+              <w:t>Effectuer une optimisation des hyperparamètres</w:t>
+            </w:r>
+          </w:p>
+          <w:p>
+            <w:pPr>
+              <w:rPr>
+                <w:rFonts w:ascii="Courier New" w:hAnsi="Courier New" w:cs="Courier New"/>
+                <w:sz w:val="20"/>
+                <w:szCs w:val="20"/>
+              </w:rPr>
+            </w:pPr>
+            <w:r>
+              <w:rPr>
+                <w:rFonts w:ascii="Courier New" w:hAnsi="Courier New" w:cs="Courier New"/>
+                <w:sz w:val="20"/>
+                <w:szCs w:val="20"/>
+              </w:rPr>
+              <w:t>Paramètres :</w:t>
+            </w:r>
+          </w:p>
+          <w:p>
+            <w:pPr>
+              <w:pStyle w:val="Paragraphedeliste"/>
+              <w:numPr>
+                <w:ilvl w:val="0"/>
+                <w:numId w:val="6"/>
+              </w:numPr>
+              <w:ind w:left="462" w:hanging="142"/>
+            </w:pPr>
+            <w:proofErr w:type="spellStart"/>
+            <w:r>
+              <w:rPr>
+                <w:rFonts w:ascii="Courier New" w:hAnsi="Courier New" w:cs="Courier New"/>
+                <w:sz w:val="20"/>
+                <w:szCs w:val="20"/>
+              </w:rPr>
+              <w:t>Model_name</w:t>
+            </w:r>
+            <w:proofErr w:type="spellEnd"/>
+            <w:r>
+              <w:rPr>
+                <w:rFonts w:ascii="Courier New" w:hAnsi="Courier New" w:cs="Courier New"/>
+                <w:sz w:val="20"/>
+                <w:szCs w:val="20"/>
+              </w:rPr>
+              <w:t xml:space="preserve"> </w:t>
+            </w:r>
+            <w:r>
+              <w:rPr>
+                <w:rFonts w:ascii="Courier New" w:hAnsi="Courier New" w:cs="Courier New"/>
+                <w:sz w:val="20"/>
+                <w:szCs w:val="20"/>
+              </w:rPr>
+              <w:t xml:space="preserve">: </w:t>
+            </w:r>
+            <w:r>
+              <w:rPr>
+                <w:rFonts w:ascii="Courier New" w:hAnsi="Courier New" w:cs="Courier New"/>
+                <w:sz w:val="20"/>
+                <w:szCs w:val="20"/>
+              </w:rPr>
+              <w:t>nom du modèle</w:t>
+            </w:r>
+          </w:p>
+          <w:p>
+            <w:pPr>
+              <w:pStyle w:val="Paragraphedeliste"/>
+              <w:numPr>
+                <w:ilvl w:val="0"/>
+                <w:numId w:val="6"/>
+              </w:numPr>
+              <w:ind w:left="462" w:hanging="142"/>
+            </w:pPr>
+            <w:r>
+              <w:rPr>
+                <w:rFonts w:ascii="Courier New" w:hAnsi="Courier New" w:cs="Courier New"/>
+                <w:sz w:val="20"/>
+                <w:szCs w:val="20"/>
+              </w:rPr>
+              <w:t>Stage : stage du modèle</w:t>
+            </w:r>
+          </w:p>
+          <w:p>
+            <w:pPr>
+              <w:pStyle w:val="Paragraphedeliste"/>
+              <w:numPr>
+                <w:ilvl w:val="0"/>
+                <w:numId w:val="6"/>
+              </w:numPr>
+              <w:ind w:left="462" w:hanging="142"/>
+              <w:rPr>
+                <w:rFonts w:ascii="Courier New" w:hAnsi="Courier New" w:cs="Courier New"/>
+                <w:sz w:val="20"/>
+                <w:szCs w:val="20"/>
+              </w:rPr>
+            </w:pPr>
+            <w:r>
+              <w:rPr>
+                <w:rFonts w:ascii="Courier New" w:hAnsi="Courier New" w:cs="Courier New"/>
+                <w:sz w:val="20"/>
+                <w:szCs w:val="20"/>
+              </w:rPr>
+              <w:t>Variables : nombre de couches du modèle à entrainer</w:t>
+            </w:r>
+          </w:p>
+          <w:p>
+            <w:pPr>
+              <w:pStyle w:val="Paragraphedeliste"/>
+              <w:numPr>
+                <w:ilvl w:val="0"/>
+                <w:numId w:val="6"/>
+              </w:numPr>
+              <w:ind w:left="462" w:hanging="142"/>
+            </w:pPr>
+            <w:proofErr w:type="spellStart"/>
+            <w:r>
+              <w:rPr>
+                <w:rFonts w:ascii="Courier New" w:hAnsi="Courier New" w:cs="Courier New"/>
+                <w:sz w:val="20"/>
+                <w:szCs w:val="20"/>
+              </w:rPr>
+              <w:t>Epochs</w:t>
+            </w:r>
+            <w:proofErr w:type="spellEnd"/>
+            <w:r>
+              <w:rPr>
+                <w:rFonts w:ascii="Courier New" w:hAnsi="Courier New" w:cs="Courier New"/>
+                <w:sz w:val="20"/>
+                <w:szCs w:val="20"/>
+              </w:rPr>
+              <w:t xml:space="preserve"> : nombre </w:t>
+            </w:r>
+            <w:r>
+              <w:rPr>
+                <w:rFonts w:ascii="Courier New" w:hAnsi="Courier New" w:cs="Courier New"/>
+                <w:sz w:val="20"/>
+                <w:szCs w:val="20"/>
+              </w:rPr>
+              <w:t>d'époque</w:t>
+            </w:r>
+            <w:r>
+              <w:rPr>
+                <w:rFonts w:ascii="Courier New" w:hAnsi="Courier New" w:cs="Courier New"/>
+                <w:sz w:val="20"/>
+                <w:szCs w:val="20"/>
+              </w:rPr>
+              <w:t xml:space="preserve"> d</w:t>
+            </w:r>
+            <w:r>
+              <w:rPr>
+                <w:rFonts w:ascii="Courier New" w:hAnsi="Courier New" w:cs="Courier New"/>
+                <w:sz w:val="20"/>
+                <w:szCs w:val="20"/>
+              </w:rPr>
+              <w:t>e l</w:t>
+            </w:r>
+            <w:r>
+              <w:rPr>
+                <w:rFonts w:ascii="Courier New" w:hAnsi="Courier New" w:cs="Courier New"/>
+                <w:sz w:val="20"/>
+                <w:szCs w:val="20"/>
+              </w:rPr>
+              <w:t>'entrainement</w:t>
+            </w:r>
+          </w:p>
+        </w:tc>
+        <w:tc>
+          <w:tcPr>
+            <w:tcW w:w="1696" w:type="dxa"/>
+          </w:tcPr>
+          <w:p>
+            <w:r>
+              <w:t>Administrateur</w:t>
+            </w:r>
+          </w:p>
+        </w:tc>
+      </w:tr>
+    </w:tbl>
+    <w:p>
+      <w:pPr>
+        <w:pStyle w:val="Titre1"/>
+      </w:pPr>
+      <w:r>
+        <w:lastRenderedPageBreak/>
+        <w:t>Test et monitoring</w:t>
+      </w:r>
+    </w:p>
+    <w:p>
+      <w:pPr>
+        <w:pStyle w:val="Titre2"/>
+      </w:pPr>
+      <w:r>
+        <w:t>Test unitaires à mettre en œuvre</w:t>
+      </w:r>
+    </w:p>
+    <w:p>
+      <w:r>
+        <w:t xml:space="preserve">Pour la base de données : </w:t>
+      </w:r>
+    </w:p>
+    <w:p>
+      <w:pPr>
+        <w:pStyle w:val="Paragraphedeliste"/>
+        <w:numPr>
+          <w:ilvl w:val="0"/>
+          <w:numId w:val="8"/>
+        </w:numPr>
+      </w:pPr>
+      <w:r>
+        <w:t>Tester la connexion à la base de données</w:t>
+      </w:r>
+    </w:p>
+    <w:p>
+      <w:r>
+        <w:t>Pour les prédictions :</w:t>
+      </w:r>
+    </w:p>
+    <w:p>
+      <w:pPr>
+        <w:pStyle w:val="Paragraphedeliste"/>
+        <w:numPr>
+          <w:ilvl w:val="0"/>
+          <w:numId w:val="8"/>
+        </w:numPr>
+      </w:pPr>
+      <w:r>
+        <w:t>Tester le score de prédiction d'une image physique</w:t>
+      </w:r>
+    </w:p>
+    <w:p>
+      <w:pPr>
+        <w:pStyle w:val="Paragraphedeliste"/>
+        <w:numPr>
+          <w:ilvl w:val="0"/>
+          <w:numId w:val="8"/>
+        </w:numPr>
+      </w:pPr>
+      <w:r>
+        <w:t>Tester le score de prédiction d'une image via son URL</w:t>
+      </w:r>
+    </w:p>
+    <w:p>
+      <w:pPr>
+        <w:pStyle w:val="Paragraphedeliste"/>
+        <w:numPr>
+          <w:ilvl w:val="0"/>
+          <w:numId w:val="8"/>
+        </w:numPr>
+      </w:pPr>
+      <w:r>
+        <w:t>Vérifier que la tentative de prédiction d'un format autre qu'une image renvoie une exception</w:t>
+      </w:r>
+    </w:p>
+    <w:p>
+      <w:pPr>
+        <w:pStyle w:val="Paragraphedeliste"/>
+        <w:numPr>
+          <w:ilvl w:val="0"/>
+          <w:numId w:val="8"/>
+        </w:numPr>
+      </w:pPr>
+      <w:r>
+        <w:t>Vérifier que la tentative de prédiction d'une image non existante renvoie une exception</w:t>
+      </w:r>
+    </w:p>
+    <w:p>
+      <w:pPr>
+        <w:pStyle w:val="Paragraphedeliste"/>
+        <w:numPr>
+          <w:ilvl w:val="0"/>
+          <w:numId w:val="8"/>
+        </w:numPr>
+      </w:pPr>
+      <w:r>
+        <w:t>Vérifier qu'une exception est levée si le nombre de résultat à obtenir n'est pas un entier</w:t>
+      </w:r>
+    </w:p>
+    <w:p>
+      <w:r>
+        <w:t>Pour l'API :</w:t>
+      </w:r>
+    </w:p>
+    <w:p>
+      <w:pPr>
+        <w:pStyle w:val="Paragraphedeliste"/>
+        <w:numPr>
+          <w:ilvl w:val="0"/>
+          <w:numId w:val="8"/>
+        </w:numPr>
+      </w:pPr>
+      <w:r>
+        <w:t xml:space="preserve">Vérifier que les différents points de terminaison renvoi un code HTTP 200 et fonctionnent comme attendu en fonction du niveau d'accès. </w:t>
+      </w:r>
       <w:r>
         <w:rPr>
           <w:b/>
           <w:bCs/>
         </w:rPr>
-        <w:t xml:space="preserve">Métriques : </w:t>
-      </w:r>
-      <w:hyperlink r:id="rId12" w:history="1">
-        <w:r>
-          <w:rPr>
-            <w:rStyle w:val="Lienhypertexte"/>
-            <w:b/>
-            <w:bCs/>
-          </w:rPr>
-          <w:t>https://learn.microsoft.com/fr-fr/dotnet/machine-learning/resources/metrics</w:t>
-        </w:r>
-      </w:hyperlink>
+        <w:t xml:space="preserve">Sauf </w:t>
+      </w:r>
+      <w:proofErr w:type="spellStart"/>
       <w:r>
         <w:rPr>
           <w:b/>
           <w:bCs/>
         </w:rPr>
-        <w:t xml:space="preserve"> </w:t>
-      </w:r>
-    </w:p>
-    <w:p>
-      <w:pPr>
+        <w:t>finetune</w:t>
+      </w:r>
+      <w:proofErr w:type="spellEnd"/>
+      <w:r>
         <w:rPr>
           <w:b/>
           <w:bCs/>
         </w:rPr>
-      </w:pPr>
-      <w:hyperlink r:id="rId13" w:history="1">
-        <w:r>
-          <w:rPr>
-            <w:rStyle w:val="Lienhypertexte"/>
-            <w:b/>
-            <w:bCs/>
-          </w:rPr>
-          <w:t>https://learn.microsoft.com/fr-fr/azure/cognitive-services/language-service/custom-text-classification/concepts/evaluation-metrics</w:t>
-        </w:r>
-      </w:hyperlink>
+        <w:t xml:space="preserve"> qui ne bénéficie pas d'un mode de test</w:t>
+      </w:r>
+      <w:r>
+        <w:t>.</w:t>
+      </w:r>
+    </w:p>
+    <w:p>
+      <w:pPr>
+        <w:pStyle w:val="Titre2"/>
+      </w:pPr>
+      <w:r>
+        <w:t>Monitoring</w:t>
+      </w:r>
+    </w:p>
+    <w:p>
+      <w:r>
+        <w:t>L'application étant encore au stade "semi-expérimentale", il serait pratique de pouvoir choisir assez simplement</w:t>
+      </w:r>
+      <w:r>
+        <w:t xml:space="preserve"> (pour un </w:t>
+      </w:r>
+      <w:r>
+        <w:t>Data Scientist</w:t>
+      </w:r>
+      <w:r>
+        <w:t>) quel modèle utiliser entre les différentes</w:t>
+      </w:r>
+      <w:r>
+        <w:t xml:space="preserve"> </w:t>
+      </w:r>
+      <w:r>
+        <w:t>expérimentations et le mettre à disposition des utilisateurs de manière transparente.</w:t>
+      </w:r>
+    </w:p>
+    <w:p>
+      <w:r>
+        <w:t>Nous devons nous assurer périodiquement ou manuellement que, sur un jeu d'évaluation, la précision du modèle ne descend pas sous 70%.</w:t>
+      </w:r>
+    </w:p>
+    <w:p>
+      <w:r>
+        <w:t>Sur la même fréquence, nous devons également être alerté</w:t>
+      </w:r>
+      <w:r>
+        <w:t>s</w:t>
+      </w:r>
+      <w:r>
+        <w:t xml:space="preserve"> si 500 nouvelles images ont été ajoutées à la base depuis la mise en production du modèle.</w:t>
+      </w:r>
+      <w:r>
+        <w:t xml:space="preserve"> Le nouveau jeu de données sera </w:t>
+      </w:r>
+      <w:r>
+        <w:t>composé</w:t>
+      </w:r>
+      <w:r>
+        <w:t xml:space="preserve"> des 1.000 images les plus récentes.</w:t>
+      </w:r>
     </w:p>
     <w:p>
       <w:pPr>
         <w:rPr>
-          <w:b/>
-          <w:bCs/>
+          <w:rFonts w:asciiTheme="majorHAnsi" w:eastAsiaTheme="majorEastAsia" w:hAnsiTheme="majorHAnsi" w:cstheme="majorBidi"/>
+          <w:color w:val="6B911C" w:themeColor="accent1" w:themeShade="BF"/>
+          <w:sz w:val="32"/>
+          <w:szCs w:val="32"/>
         </w:rPr>
       </w:pPr>
+      <w:r>
+        <w:br w:type="page"/>
+      </w:r>
+    </w:p>
+    <w:p>
+      <w:pPr>
+        <w:pStyle w:val="Titre1"/>
+      </w:pPr>
+      <w:r>
+        <w:lastRenderedPageBreak/>
+        <w:t>Schéma d'implémentation</w:t>
+      </w:r>
+    </w:p>
+    <w:p>
+      <w:pPr>
+        <w:ind w:left="-1134"/>
+        <w:jc w:val="center"/>
+      </w:pPr>
+      <w:r>
+        <w:rPr>
+          <w:noProof/>
+        </w:rPr>
+        <w:drawing>
+          <wp:inline distT="0" distB="0" distL="0" distR="0" wp14:anchorId="3B913C14" wp14:editId="5D12D1D9">
+            <wp:extent cx="7140271" cy="4931086"/>
+            <wp:effectExtent l="0" t="0" r="3810" b="3175"/>
+            <wp:docPr id="1303965995" name="Image 4"/>
+            <wp:cNvGraphicFramePr>
+              <a:graphicFrameLocks xmlns:a="http://schemas.openxmlformats.org/drawingml/2006/main" noChangeAspect="1"/>
+            </wp:cNvGraphicFramePr>
+            <a:graphic xmlns:a="http://schemas.openxmlformats.org/drawingml/2006/main">
+              <a:graphicData uri="http://schemas.openxmlformats.org/drawingml/2006/picture">
+                <pic:pic xmlns:pic="http://schemas.openxmlformats.org/drawingml/2006/picture">
+                  <pic:nvPicPr>
+                    <pic:cNvPr id="0" name="Picture 3"/>
+                    <pic:cNvPicPr>
+                      <a:picLocks noChangeAspect="1" noChangeArrowheads="1"/>
+                    </pic:cNvPicPr>
+                  </pic:nvPicPr>
+                  <pic:blipFill>
+                    <a:blip r:embed="rId17" cstate="print">
+                      <a:extLst>
+                        <a:ext uri="{28A0092B-C50C-407E-A947-70E740481C1C}">
+                          <a14:useLocalDpi xmlns:a14="http://schemas.microsoft.com/office/drawing/2010/main" val="0"/>
+                        </a:ext>
+                      </a:extLst>
+                    </a:blip>
+                    <a:srcRect/>
+                    <a:stretch>
+                      <a:fillRect/>
+                    </a:stretch>
+                  </pic:blipFill>
+                  <pic:spPr bwMode="auto">
+                    <a:xfrm>
+                      <a:off x="0" y="0"/>
+                      <a:ext cx="7153478" cy="4940207"/>
+                    </a:xfrm>
+                    <a:prstGeom prst="rect">
+                      <a:avLst/>
+                    </a:prstGeom>
+                    <a:noFill/>
+                    <a:ln>
+                      <a:noFill/>
+                    </a:ln>
+                  </pic:spPr>
+                </pic:pic>
+              </a:graphicData>
+            </a:graphic>
+          </wp:inline>
+        </w:drawing>
+      </w:r>
     </w:p>
     <w:sectPr>
+      <w:footerReference w:type="default" r:id="rId18"/>
       <w:pgSz w:w="11906" w:h="16838"/>
       <w:pgMar w:top="1417" w:right="1417" w:bottom="1417" w:left="1417" w:header="708" w:footer="708" w:gutter="0"/>
       <w:pgNumType w:start="0"/>
@@ -640,6 +2086,48 @@
 </w:endnotes>
 </file>
 
+<file path=word/footer1.xml><?xml version="1.0" encoding="utf-8"?>
+<w:ftr xmlns:wpc="http://schemas.microsoft.com/office/word/2010/wordprocessingCanvas" xmlns:cx="http://schemas.microsoft.com/office/drawing/2014/chartex" xmlns:cx1="http://schemas.microsoft.com/office/drawing/2015/9/8/chartex" xmlns:cx2="http://schemas.microsoft.com/office/drawing/2015/10/21/chartex" xmlns:cx3="http://schemas.microsoft.com/office/drawing/2016/5/9/chartex" xmlns:cx4="http://schemas.microsoft.com/office/drawing/2016/5/10/chartex" xmlns:cx5="http://schemas.microsoft.com/office/drawing/2016/5/11/chartex" xmlns:cx6="http://schemas.microsoft.com/office/drawing/2016/5/12/chartex" xmlns:cx7="http://schemas.microsoft.com/office/drawing/2016/5/13/chartex" xmlns:cx8="http://schemas.microsoft.com/office/drawing/2016/5/14/chartex" xmlns:mc="http://schemas.openxmlformats.org/markup-compatibility/2006" xmlns:aink="http://schemas.microsoft.com/office/drawing/2016/ink" xmlns:am3d="http://schemas.microsoft.com/office/drawing/2017/model3d" xmlns:o="urn:schemas-microsoft-com:office:office" xmlns:oel="http://schemas.microsoft.com/office/2019/extlst" xmlns:r="http://schemas.openxmlformats.org/officeDocument/2006/relationships" xmlns:m="http://schemas.openxmlformats.org/officeDocument/2006/math" xmlns:v="urn:schemas-microsoft-com:vml" xmlns:wp14="http://schemas.microsoft.com/office/word/2010/wordprocessingDrawing" xmlns:wp="http://schemas.openxmlformats.org/drawingml/2006/wordprocessingDrawing" xmlns:w10="urn:schemas-microsoft-com:office:word" xmlns:w="http://schemas.openxmlformats.org/wordprocessingml/2006/main" xmlns:w14="http://schemas.microsoft.com/office/word/2010/wordml" xmlns:w15="http://schemas.microsoft.com/office/word/2012/wordml" xmlns:w16cex="http://schemas.microsoft.com/office/word/2018/wordml/cex" xmlns:w16cid="http://schemas.microsoft.com/office/word/2016/wordml/cid" xmlns:w16="http://schemas.microsoft.com/office/word/2018/wordml" xmlns:w16du="http://schemas.microsoft.com/office/word/2023/wordml/word16du" xmlns:w16sdtdh="http://schemas.microsoft.com/office/word/2020/wordml/sdtdatahash" xmlns:w16se="http://schemas.microsoft.com/office/word/2015/wordml/symex" xmlns:wpg="http://schemas.microsoft.com/office/word/2010/wordprocessingGroup" xmlns:wpi="http://schemas.microsoft.com/office/word/2010/wordprocessingInk" xmlns:wne="http://schemas.microsoft.com/office/word/2006/wordml" xmlns:wps="http://schemas.microsoft.com/office/word/2010/wordprocessingShape" mc:Ignorable="w14 w15 w16se w16cid w16 w16cex w16sdtdh wp14">
+  <w:sdt>
+    <w:sdtPr>
+      <w:id w:val="287399844"/>
+      <w:docPartObj>
+        <w:docPartGallery w:val="Page Numbers (Bottom of Page)"/>
+        <w:docPartUnique/>
+      </w:docPartObj>
+    </w:sdtPr>
+    <w:sdtContent>
+      <w:p>
+        <w:pPr>
+          <w:pStyle w:val="Pieddepage"/>
+          <w:jc w:val="right"/>
+        </w:pPr>
+        <w:r>
+          <w:fldChar w:fldCharType="begin"/>
+        </w:r>
+        <w:r>
+          <w:instrText>PAGE   \* MERGEFORMAT</w:instrText>
+        </w:r>
+        <w:r>
+          <w:fldChar w:fldCharType="separate"/>
+        </w:r>
+        <w:r>
+          <w:t>2</w:t>
+        </w:r>
+        <w:r>
+          <w:fldChar w:fldCharType="end"/>
+        </w:r>
+      </w:p>
+    </w:sdtContent>
+  </w:sdt>
+  <w:p>
+    <w:pPr>
+      <w:pStyle w:val="Pieddepage"/>
+    </w:pPr>
+  </w:p>
+</w:ftr>
+</file>
+
 <file path=word/footnotes.xml><?xml version="1.0" encoding="utf-8"?>
 <w:footnotes xmlns:wpc="http://schemas.microsoft.com/office/word/2010/wordprocessingCanvas" xmlns:cx="http://schemas.microsoft.com/office/drawing/2014/chartex" xmlns:cx1="http://schemas.microsoft.com/office/drawing/2015/9/8/chartex" xmlns:cx2="http://schemas.microsoft.com/office/drawing/2015/10/21/chartex" xmlns:cx3="http://schemas.microsoft.com/office/drawing/2016/5/9/chartex" xmlns:cx4="http://schemas.microsoft.com/office/drawing/2016/5/10/chartex" xmlns:cx5="http://schemas.microsoft.com/office/drawing/2016/5/11/chartex" xmlns:cx6="http://schemas.microsoft.com/office/drawing/2016/5/12/chartex" xmlns:cx7="http://schemas.microsoft.com/office/drawing/2016/5/13/chartex" xmlns:cx8="http://schemas.microsoft.com/office/drawing/2016/5/14/chartex" xmlns:mc="http://schemas.openxmlformats.org/markup-compatibility/2006" xmlns:aink="http://schemas.microsoft.com/office/drawing/2016/ink" xmlns:am3d="http://schemas.microsoft.com/office/drawing/2017/model3d" xmlns:o="urn:schemas-microsoft-com:office:office" xmlns:oel="http://schemas.microsoft.com/office/2019/extlst" xmlns:r="http://schemas.openxmlformats.org/officeDocument/2006/relationships" xmlns:m="http://schemas.openxmlformats.org/officeDocument/2006/math" xmlns:v="urn:schemas-microsoft-com:vml" xmlns:wp14="http://schemas.microsoft.com/office/word/2010/wordprocessingDrawing" xmlns:wp="http://schemas.openxmlformats.org/drawingml/2006/wordprocessingDrawing" xmlns:w10="urn:schemas-microsoft-com:office:word" xmlns:w="http://schemas.openxmlformats.org/wordprocessingml/2006/main" xmlns:w14="http://schemas.microsoft.com/office/word/2010/wordml" xmlns:w15="http://schemas.microsoft.com/office/word/2012/wordml" xmlns:w16cex="http://schemas.microsoft.com/office/word/2018/wordml/cex" xmlns:w16cid="http://schemas.microsoft.com/office/word/2016/wordml/cid" xmlns:w16="http://schemas.microsoft.com/office/word/2018/wordml" xmlns:w16du="http://schemas.microsoft.com/office/word/2023/wordml/word16du" xmlns:w16sdtdh="http://schemas.microsoft.com/office/word/2020/wordml/sdtdatahash" xmlns:w16se="http://schemas.microsoft.com/office/word/2015/wordml/symex" xmlns:wpg="http://schemas.microsoft.com/office/word/2010/wordprocessingGroup" xmlns:wpi="http://schemas.microsoft.com/office/word/2010/wordprocessingInk" xmlns:wne="http://schemas.microsoft.com/office/word/2006/wordml" xmlns:wps="http://schemas.microsoft.com/office/word/2010/wordprocessingShape" mc:Ignorable="w14 w15 w16se w16cid w16 w16cex w16sdtdh wp14">
   <w:footnote w:type="separator" w:id="-1">
@@ -668,6 +2156,232 @@
 <file path=word/numbering.xml><?xml version="1.0" encoding="utf-8"?>
 <w:numbering xmlns:wpc="http://schemas.microsoft.com/office/word/2010/wordprocessingCanvas" xmlns:cx="http://schemas.microsoft.com/office/drawing/2014/chartex" xmlns:cx1="http://schemas.microsoft.com/office/drawing/2015/9/8/chartex" xmlns:cx2="http://schemas.microsoft.com/office/drawing/2015/10/21/chartex" xmlns:cx3="http://schemas.microsoft.com/office/drawing/2016/5/9/chartex" xmlns:cx4="http://schemas.microsoft.com/office/drawing/2016/5/10/chartex" xmlns:cx5="http://schemas.microsoft.com/office/drawing/2016/5/11/chartex" xmlns:cx6="http://schemas.microsoft.com/office/drawing/2016/5/12/chartex" xmlns:cx7="http://schemas.microsoft.com/office/drawing/2016/5/13/chartex" xmlns:cx8="http://schemas.microsoft.com/office/drawing/2016/5/14/chartex" xmlns:mc="http://schemas.openxmlformats.org/markup-compatibility/2006" xmlns:aink="http://schemas.microsoft.com/office/drawing/2016/ink" xmlns:am3d="http://schemas.microsoft.com/office/drawing/2017/model3d" xmlns:o="urn:schemas-microsoft-com:office:office" xmlns:oel="http://schemas.microsoft.com/office/2019/extlst" xmlns:r="http://schemas.openxmlformats.org/officeDocument/2006/relationships" xmlns:m="http://schemas.openxmlformats.org/officeDocument/2006/math" xmlns:v="urn:schemas-microsoft-com:vml" xmlns:wp14="http://schemas.microsoft.com/office/word/2010/wordprocessingDrawing" xmlns:wp="http://schemas.openxmlformats.org/drawingml/2006/wordprocessingDrawing" xmlns:w10="urn:schemas-microsoft-com:office:word" xmlns:w="http://schemas.openxmlformats.org/wordprocessingml/2006/main" xmlns:w14="http://schemas.microsoft.com/office/word/2010/wordml" xmlns:w15="http://schemas.microsoft.com/office/word/2012/wordml" xmlns:w16cex="http://schemas.microsoft.com/office/word/2018/wordml/cex" xmlns:w16cid="http://schemas.microsoft.com/office/word/2016/wordml/cid" xmlns:w16="http://schemas.microsoft.com/office/word/2018/wordml" xmlns:w16du="http://schemas.microsoft.com/office/word/2023/wordml/word16du" xmlns:w16sdtdh="http://schemas.microsoft.com/office/word/2020/wordml/sdtdatahash" xmlns:w16se="http://schemas.microsoft.com/office/word/2015/wordml/symex" xmlns:wpg="http://schemas.microsoft.com/office/word/2010/wordprocessingGroup" xmlns:wpi="http://schemas.microsoft.com/office/word/2010/wordprocessingInk" xmlns:wne="http://schemas.microsoft.com/office/word/2006/wordml" xmlns:wps="http://schemas.microsoft.com/office/word/2010/wordprocessingShape" mc:Ignorable="w14 w15 w16se w16cid w16 w16cex w16sdtdh wp14">
   <w:abstractNum w:abstractNumId="0" w15:restartNumberingAfterBreak="0">
+    <w:nsid w:val="17F66D77"/>
+    <w:multiLevelType w:val="hybridMultilevel"/>
+    <w:tmpl w:val="8C5AD6A0"/>
+    <w:lvl w:ilvl="0" w:tplc="040C0001">
+      <w:start w:val="1"/>
+      <w:numFmt w:val="bullet"/>
+      <w:lvlText w:val=""/>
+      <w:lvlJc w:val="left"/>
+      <w:pPr>
+        <w:ind w:left="770" w:hanging="360"/>
+      </w:pPr>
+      <w:rPr>
+        <w:rFonts w:ascii="Symbol" w:hAnsi="Symbol" w:hint="default"/>
+      </w:rPr>
+    </w:lvl>
+    <w:lvl w:ilvl="1" w:tplc="040C0003" w:tentative="1">
+      <w:start w:val="1"/>
+      <w:numFmt w:val="bullet"/>
+      <w:lvlText w:val="o"/>
+      <w:lvlJc w:val="left"/>
+      <w:pPr>
+        <w:ind w:left="1490" w:hanging="360"/>
+      </w:pPr>
+      <w:rPr>
+        <w:rFonts w:ascii="Courier New" w:hAnsi="Courier New" w:cs="Courier New" w:hint="default"/>
+      </w:rPr>
+    </w:lvl>
+    <w:lvl w:ilvl="2" w:tplc="040C0005" w:tentative="1">
+      <w:start w:val="1"/>
+      <w:numFmt w:val="bullet"/>
+      <w:lvlText w:val=""/>
+      <w:lvlJc w:val="left"/>
+      <w:pPr>
+        <w:ind w:left="2210" w:hanging="360"/>
+      </w:pPr>
+      <w:rPr>
+        <w:rFonts w:ascii="Wingdings" w:hAnsi="Wingdings" w:hint="default"/>
+      </w:rPr>
+    </w:lvl>
+    <w:lvl w:ilvl="3" w:tplc="040C0001" w:tentative="1">
+      <w:start w:val="1"/>
+      <w:numFmt w:val="bullet"/>
+      <w:lvlText w:val=""/>
+      <w:lvlJc w:val="left"/>
+      <w:pPr>
+        <w:ind w:left="2930" w:hanging="360"/>
+      </w:pPr>
+      <w:rPr>
+        <w:rFonts w:ascii="Symbol" w:hAnsi="Symbol" w:hint="default"/>
+      </w:rPr>
+    </w:lvl>
+    <w:lvl w:ilvl="4" w:tplc="040C0003" w:tentative="1">
+      <w:start w:val="1"/>
+      <w:numFmt w:val="bullet"/>
+      <w:lvlText w:val="o"/>
+      <w:lvlJc w:val="left"/>
+      <w:pPr>
+        <w:ind w:left="3650" w:hanging="360"/>
+      </w:pPr>
+      <w:rPr>
+        <w:rFonts w:ascii="Courier New" w:hAnsi="Courier New" w:cs="Courier New" w:hint="default"/>
+      </w:rPr>
+    </w:lvl>
+    <w:lvl w:ilvl="5" w:tplc="040C0005" w:tentative="1">
+      <w:start w:val="1"/>
+      <w:numFmt w:val="bullet"/>
+      <w:lvlText w:val=""/>
+      <w:lvlJc w:val="left"/>
+      <w:pPr>
+        <w:ind w:left="4370" w:hanging="360"/>
+      </w:pPr>
+      <w:rPr>
+        <w:rFonts w:ascii="Wingdings" w:hAnsi="Wingdings" w:hint="default"/>
+      </w:rPr>
+    </w:lvl>
+    <w:lvl w:ilvl="6" w:tplc="040C0001" w:tentative="1">
+      <w:start w:val="1"/>
+      <w:numFmt w:val="bullet"/>
+      <w:lvlText w:val=""/>
+      <w:lvlJc w:val="left"/>
+      <w:pPr>
+        <w:ind w:left="5090" w:hanging="360"/>
+      </w:pPr>
+      <w:rPr>
+        <w:rFonts w:ascii="Symbol" w:hAnsi="Symbol" w:hint="default"/>
+      </w:rPr>
+    </w:lvl>
+    <w:lvl w:ilvl="7" w:tplc="040C0003" w:tentative="1">
+      <w:start w:val="1"/>
+      <w:numFmt w:val="bullet"/>
+      <w:lvlText w:val="o"/>
+      <w:lvlJc w:val="left"/>
+      <w:pPr>
+        <w:ind w:left="5810" w:hanging="360"/>
+      </w:pPr>
+      <w:rPr>
+        <w:rFonts w:ascii="Courier New" w:hAnsi="Courier New" w:cs="Courier New" w:hint="default"/>
+      </w:rPr>
+    </w:lvl>
+    <w:lvl w:ilvl="8" w:tplc="040C0005" w:tentative="1">
+      <w:start w:val="1"/>
+      <w:numFmt w:val="bullet"/>
+      <w:lvlText w:val=""/>
+      <w:lvlJc w:val="left"/>
+      <w:pPr>
+        <w:ind w:left="6530" w:hanging="360"/>
+      </w:pPr>
+      <w:rPr>
+        <w:rFonts w:ascii="Wingdings" w:hAnsi="Wingdings" w:hint="default"/>
+      </w:rPr>
+    </w:lvl>
+  </w:abstractNum>
+  <w:abstractNum w:abstractNumId="1" w15:restartNumberingAfterBreak="0">
+    <w:nsid w:val="1B653693"/>
+    <w:multiLevelType w:val="hybridMultilevel"/>
+    <w:tmpl w:val="A81E2A14"/>
+    <w:lvl w:ilvl="0" w:tplc="040C0001">
+      <w:start w:val="1"/>
+      <w:numFmt w:val="bullet"/>
+      <w:lvlText w:val=""/>
+      <w:lvlJc w:val="left"/>
+      <w:pPr>
+        <w:ind w:left="720" w:hanging="360"/>
+      </w:pPr>
+      <w:rPr>
+        <w:rFonts w:ascii="Symbol" w:hAnsi="Symbol" w:hint="default"/>
+      </w:rPr>
+    </w:lvl>
+    <w:lvl w:ilvl="1" w:tplc="040C0003" w:tentative="1">
+      <w:start w:val="1"/>
+      <w:numFmt w:val="bullet"/>
+      <w:lvlText w:val="o"/>
+      <w:lvlJc w:val="left"/>
+      <w:pPr>
+        <w:ind w:left="1440" w:hanging="360"/>
+      </w:pPr>
+      <w:rPr>
+        <w:rFonts w:ascii="Courier New" w:hAnsi="Courier New" w:cs="Courier New" w:hint="default"/>
+      </w:rPr>
+    </w:lvl>
+    <w:lvl w:ilvl="2" w:tplc="040C0005" w:tentative="1">
+      <w:start w:val="1"/>
+      <w:numFmt w:val="bullet"/>
+      <w:lvlText w:val=""/>
+      <w:lvlJc w:val="left"/>
+      <w:pPr>
+        <w:ind w:left="2160" w:hanging="360"/>
+      </w:pPr>
+      <w:rPr>
+        <w:rFonts w:ascii="Wingdings" w:hAnsi="Wingdings" w:hint="default"/>
+      </w:rPr>
+    </w:lvl>
+    <w:lvl w:ilvl="3" w:tplc="040C0001" w:tentative="1">
+      <w:start w:val="1"/>
+      <w:numFmt w:val="bullet"/>
+      <w:lvlText w:val=""/>
+      <w:lvlJc w:val="left"/>
+      <w:pPr>
+        <w:ind w:left="2880" w:hanging="360"/>
+      </w:pPr>
+      <w:rPr>
+        <w:rFonts w:ascii="Symbol" w:hAnsi="Symbol" w:hint="default"/>
+      </w:rPr>
+    </w:lvl>
+    <w:lvl w:ilvl="4" w:tplc="040C0003" w:tentative="1">
+      <w:start w:val="1"/>
+      <w:numFmt w:val="bullet"/>
+      <w:lvlText w:val="o"/>
+      <w:lvlJc w:val="left"/>
+      <w:pPr>
+        <w:ind w:left="3600" w:hanging="360"/>
+      </w:pPr>
+      <w:rPr>
+        <w:rFonts w:ascii="Courier New" w:hAnsi="Courier New" w:cs="Courier New" w:hint="default"/>
+      </w:rPr>
+    </w:lvl>
+    <w:lvl w:ilvl="5" w:tplc="040C0005" w:tentative="1">
+      <w:start w:val="1"/>
+      <w:numFmt w:val="bullet"/>
+      <w:lvlText w:val=""/>
+      <w:lvlJc w:val="left"/>
+      <w:pPr>
+        <w:ind w:left="4320" w:hanging="360"/>
+      </w:pPr>
+      <w:rPr>
+        <w:rFonts w:ascii="Wingdings" w:hAnsi="Wingdings" w:hint="default"/>
+      </w:rPr>
+    </w:lvl>
+    <w:lvl w:ilvl="6" w:tplc="040C0001" w:tentative="1">
+      <w:start w:val="1"/>
+      <w:numFmt w:val="bullet"/>
+      <w:lvlText w:val=""/>
+      <w:lvlJc w:val="left"/>
+      <w:pPr>
+        <w:ind w:left="5040" w:hanging="360"/>
+      </w:pPr>
+      <w:rPr>
+        <w:rFonts w:ascii="Symbol" w:hAnsi="Symbol" w:hint="default"/>
+      </w:rPr>
+    </w:lvl>
+    <w:lvl w:ilvl="7" w:tplc="040C0003" w:tentative="1">
+      <w:start w:val="1"/>
+      <w:numFmt w:val="bullet"/>
+      <w:lvlText w:val="o"/>
+      <w:lvlJc w:val="left"/>
+      <w:pPr>
+        <w:ind w:left="5760" w:hanging="360"/>
+      </w:pPr>
+      <w:rPr>
+        <w:rFonts w:ascii="Courier New" w:hAnsi="Courier New" w:cs="Courier New" w:hint="default"/>
+      </w:rPr>
+    </w:lvl>
+    <w:lvl w:ilvl="8" w:tplc="040C0005" w:tentative="1">
+      <w:start w:val="1"/>
+      <w:numFmt w:val="bullet"/>
+      <w:lvlText w:val=""/>
+      <w:lvlJc w:val="left"/>
+      <w:pPr>
+        <w:ind w:left="6480" w:hanging="360"/>
+      </w:pPr>
+      <w:rPr>
+        <w:rFonts w:ascii="Wingdings" w:hAnsi="Wingdings" w:hint="default"/>
+      </w:rPr>
+    </w:lvl>
+  </w:abstractNum>
+  <w:abstractNum w:abstractNumId="2" w15:restartNumberingAfterBreak="0">
     <w:nsid w:val="210A2EC8"/>
     <w:multiLevelType w:val="multilevel"/>
     <w:tmpl w:val="C80ABD24"/>
@@ -816,7 +2530,346 @@
       </w:rPr>
     </w:lvl>
   </w:abstractNum>
-  <w:abstractNum w:abstractNumId="1" w15:restartNumberingAfterBreak="0">
+  <w:abstractNum w:abstractNumId="3" w15:restartNumberingAfterBreak="0">
+    <w:nsid w:val="2BA1703B"/>
+    <w:multiLevelType w:val="hybridMultilevel"/>
+    <w:tmpl w:val="A400FBD0"/>
+    <w:lvl w:ilvl="0" w:tplc="040C0001">
+      <w:start w:val="1"/>
+      <w:numFmt w:val="bullet"/>
+      <w:lvlText w:val=""/>
+      <w:lvlJc w:val="left"/>
+      <w:pPr>
+        <w:ind w:left="720" w:hanging="360"/>
+      </w:pPr>
+      <w:rPr>
+        <w:rFonts w:ascii="Symbol" w:hAnsi="Symbol" w:hint="default"/>
+      </w:rPr>
+    </w:lvl>
+    <w:lvl w:ilvl="1" w:tplc="040C0003" w:tentative="1">
+      <w:start w:val="1"/>
+      <w:numFmt w:val="bullet"/>
+      <w:lvlText w:val="o"/>
+      <w:lvlJc w:val="left"/>
+      <w:pPr>
+        <w:ind w:left="1440" w:hanging="360"/>
+      </w:pPr>
+      <w:rPr>
+        <w:rFonts w:ascii="Courier New" w:hAnsi="Courier New" w:cs="Courier New" w:hint="default"/>
+      </w:rPr>
+    </w:lvl>
+    <w:lvl w:ilvl="2" w:tplc="040C0005" w:tentative="1">
+      <w:start w:val="1"/>
+      <w:numFmt w:val="bullet"/>
+      <w:lvlText w:val=""/>
+      <w:lvlJc w:val="left"/>
+      <w:pPr>
+        <w:ind w:left="2160" w:hanging="360"/>
+      </w:pPr>
+      <w:rPr>
+        <w:rFonts w:ascii="Wingdings" w:hAnsi="Wingdings" w:hint="default"/>
+      </w:rPr>
+    </w:lvl>
+    <w:lvl w:ilvl="3" w:tplc="040C0001" w:tentative="1">
+      <w:start w:val="1"/>
+      <w:numFmt w:val="bullet"/>
+      <w:lvlText w:val=""/>
+      <w:lvlJc w:val="left"/>
+      <w:pPr>
+        <w:ind w:left="2880" w:hanging="360"/>
+      </w:pPr>
+      <w:rPr>
+        <w:rFonts w:ascii="Symbol" w:hAnsi="Symbol" w:hint="default"/>
+      </w:rPr>
+    </w:lvl>
+    <w:lvl w:ilvl="4" w:tplc="040C0003" w:tentative="1">
+      <w:start w:val="1"/>
+      <w:numFmt w:val="bullet"/>
+      <w:lvlText w:val="o"/>
+      <w:lvlJc w:val="left"/>
+      <w:pPr>
+        <w:ind w:left="3600" w:hanging="360"/>
+      </w:pPr>
+      <w:rPr>
+        <w:rFonts w:ascii="Courier New" w:hAnsi="Courier New" w:cs="Courier New" w:hint="default"/>
+      </w:rPr>
+    </w:lvl>
+    <w:lvl w:ilvl="5" w:tplc="040C0005" w:tentative="1">
+      <w:start w:val="1"/>
+      <w:numFmt w:val="bullet"/>
+      <w:lvlText w:val=""/>
+      <w:lvlJc w:val="left"/>
+      <w:pPr>
+        <w:ind w:left="4320" w:hanging="360"/>
+      </w:pPr>
+      <w:rPr>
+        <w:rFonts w:ascii="Wingdings" w:hAnsi="Wingdings" w:hint="default"/>
+      </w:rPr>
+    </w:lvl>
+    <w:lvl w:ilvl="6" w:tplc="040C0001" w:tentative="1">
+      <w:start w:val="1"/>
+      <w:numFmt w:val="bullet"/>
+      <w:lvlText w:val=""/>
+      <w:lvlJc w:val="left"/>
+      <w:pPr>
+        <w:ind w:left="5040" w:hanging="360"/>
+      </w:pPr>
+      <w:rPr>
+        <w:rFonts w:ascii="Symbol" w:hAnsi="Symbol" w:hint="default"/>
+      </w:rPr>
+    </w:lvl>
+    <w:lvl w:ilvl="7" w:tplc="040C0003" w:tentative="1">
+      <w:start w:val="1"/>
+      <w:numFmt w:val="bullet"/>
+      <w:lvlText w:val="o"/>
+      <w:lvlJc w:val="left"/>
+      <w:pPr>
+        <w:ind w:left="5760" w:hanging="360"/>
+      </w:pPr>
+      <w:rPr>
+        <w:rFonts w:ascii="Courier New" w:hAnsi="Courier New" w:cs="Courier New" w:hint="default"/>
+      </w:rPr>
+    </w:lvl>
+    <w:lvl w:ilvl="8" w:tplc="040C0005" w:tentative="1">
+      <w:start w:val="1"/>
+      <w:numFmt w:val="bullet"/>
+      <w:lvlText w:val=""/>
+      <w:lvlJc w:val="left"/>
+      <w:pPr>
+        <w:ind w:left="6480" w:hanging="360"/>
+      </w:pPr>
+      <w:rPr>
+        <w:rFonts w:ascii="Wingdings" w:hAnsi="Wingdings" w:hint="default"/>
+      </w:rPr>
+    </w:lvl>
+  </w:abstractNum>
+  <w:abstractNum w:abstractNumId="4" w15:restartNumberingAfterBreak="0">
+    <w:nsid w:val="45A57EA9"/>
+    <w:multiLevelType w:val="hybridMultilevel"/>
+    <w:tmpl w:val="F9A267D6"/>
+    <w:lvl w:ilvl="0" w:tplc="040C0001">
+      <w:start w:val="1"/>
+      <w:numFmt w:val="bullet"/>
+      <w:lvlText w:val=""/>
+      <w:lvlJc w:val="left"/>
+      <w:pPr>
+        <w:ind w:left="1065" w:hanging="360"/>
+      </w:pPr>
+      <w:rPr>
+        <w:rFonts w:ascii="Symbol" w:hAnsi="Symbol" w:hint="default"/>
+      </w:rPr>
+    </w:lvl>
+    <w:lvl w:ilvl="1" w:tplc="040C0003" w:tentative="1">
+      <w:start w:val="1"/>
+      <w:numFmt w:val="bullet"/>
+      <w:lvlText w:val="o"/>
+      <w:lvlJc w:val="left"/>
+      <w:pPr>
+        <w:ind w:left="1440" w:hanging="360"/>
+      </w:pPr>
+      <w:rPr>
+        <w:rFonts w:ascii="Courier New" w:hAnsi="Courier New" w:cs="Courier New" w:hint="default"/>
+      </w:rPr>
+    </w:lvl>
+    <w:lvl w:ilvl="2" w:tplc="040C0005" w:tentative="1">
+      <w:start w:val="1"/>
+      <w:numFmt w:val="bullet"/>
+      <w:lvlText w:val=""/>
+      <w:lvlJc w:val="left"/>
+      <w:pPr>
+        <w:ind w:left="2160" w:hanging="360"/>
+      </w:pPr>
+      <w:rPr>
+        <w:rFonts w:ascii="Wingdings" w:hAnsi="Wingdings" w:hint="default"/>
+      </w:rPr>
+    </w:lvl>
+    <w:lvl w:ilvl="3" w:tplc="040C0001" w:tentative="1">
+      <w:start w:val="1"/>
+      <w:numFmt w:val="bullet"/>
+      <w:lvlText w:val=""/>
+      <w:lvlJc w:val="left"/>
+      <w:pPr>
+        <w:ind w:left="2880" w:hanging="360"/>
+      </w:pPr>
+      <w:rPr>
+        <w:rFonts w:ascii="Symbol" w:hAnsi="Symbol" w:hint="default"/>
+      </w:rPr>
+    </w:lvl>
+    <w:lvl w:ilvl="4" w:tplc="040C0003" w:tentative="1">
+      <w:start w:val="1"/>
+      <w:numFmt w:val="bullet"/>
+      <w:lvlText w:val="o"/>
+      <w:lvlJc w:val="left"/>
+      <w:pPr>
+        <w:ind w:left="3600" w:hanging="360"/>
+      </w:pPr>
+      <w:rPr>
+        <w:rFonts w:ascii="Courier New" w:hAnsi="Courier New" w:cs="Courier New" w:hint="default"/>
+      </w:rPr>
+    </w:lvl>
+    <w:lvl w:ilvl="5" w:tplc="040C0005" w:tentative="1">
+      <w:start w:val="1"/>
+      <w:numFmt w:val="bullet"/>
+      <w:lvlText w:val=""/>
+      <w:lvlJc w:val="left"/>
+      <w:pPr>
+        <w:ind w:left="4320" w:hanging="360"/>
+      </w:pPr>
+      <w:rPr>
+        <w:rFonts w:ascii="Wingdings" w:hAnsi="Wingdings" w:hint="default"/>
+      </w:rPr>
+    </w:lvl>
+    <w:lvl w:ilvl="6" w:tplc="040C0001" w:tentative="1">
+      <w:start w:val="1"/>
+      <w:numFmt w:val="bullet"/>
+      <w:lvlText w:val=""/>
+      <w:lvlJc w:val="left"/>
+      <w:pPr>
+        <w:ind w:left="5040" w:hanging="360"/>
+      </w:pPr>
+      <w:rPr>
+        <w:rFonts w:ascii="Symbol" w:hAnsi="Symbol" w:hint="default"/>
+      </w:rPr>
+    </w:lvl>
+    <w:lvl w:ilvl="7" w:tplc="040C0003" w:tentative="1">
+      <w:start w:val="1"/>
+      <w:numFmt w:val="bullet"/>
+      <w:lvlText w:val="o"/>
+      <w:lvlJc w:val="left"/>
+      <w:pPr>
+        <w:ind w:left="5760" w:hanging="360"/>
+      </w:pPr>
+      <w:rPr>
+        <w:rFonts w:ascii="Courier New" w:hAnsi="Courier New" w:cs="Courier New" w:hint="default"/>
+      </w:rPr>
+    </w:lvl>
+    <w:lvl w:ilvl="8" w:tplc="040C0005" w:tentative="1">
+      <w:start w:val="1"/>
+      <w:numFmt w:val="bullet"/>
+      <w:lvlText w:val=""/>
+      <w:lvlJc w:val="left"/>
+      <w:pPr>
+        <w:ind w:left="6480" w:hanging="360"/>
+      </w:pPr>
+      <w:rPr>
+        <w:rFonts w:ascii="Wingdings" w:hAnsi="Wingdings" w:hint="default"/>
+      </w:rPr>
+    </w:lvl>
+  </w:abstractNum>
+  <w:abstractNum w:abstractNumId="5" w15:restartNumberingAfterBreak="0">
+    <w:nsid w:val="494823F2"/>
+    <w:multiLevelType w:val="hybridMultilevel"/>
+    <w:tmpl w:val="50203712"/>
+    <w:lvl w:ilvl="0" w:tplc="040C0001">
+      <w:start w:val="1"/>
+      <w:numFmt w:val="bullet"/>
+      <w:lvlText w:val=""/>
+      <w:lvlJc w:val="left"/>
+      <w:pPr>
+        <w:ind w:left="720" w:hanging="360"/>
+      </w:pPr>
+      <w:rPr>
+        <w:rFonts w:ascii="Symbol" w:hAnsi="Symbol" w:hint="default"/>
+      </w:rPr>
+    </w:lvl>
+    <w:lvl w:ilvl="1" w:tplc="040C0003" w:tentative="1">
+      <w:start w:val="1"/>
+      <w:numFmt w:val="bullet"/>
+      <w:lvlText w:val="o"/>
+      <w:lvlJc w:val="left"/>
+      <w:pPr>
+        <w:ind w:left="1440" w:hanging="360"/>
+      </w:pPr>
+      <w:rPr>
+        <w:rFonts w:ascii="Courier New" w:hAnsi="Courier New" w:cs="Courier New" w:hint="default"/>
+      </w:rPr>
+    </w:lvl>
+    <w:lvl w:ilvl="2" w:tplc="040C0005" w:tentative="1">
+      <w:start w:val="1"/>
+      <w:numFmt w:val="bullet"/>
+      <w:lvlText w:val=""/>
+      <w:lvlJc w:val="left"/>
+      <w:pPr>
+        <w:ind w:left="2160" w:hanging="360"/>
+      </w:pPr>
+      <w:rPr>
+        <w:rFonts w:ascii="Wingdings" w:hAnsi="Wingdings" w:hint="default"/>
+      </w:rPr>
+    </w:lvl>
+    <w:lvl w:ilvl="3" w:tplc="040C0001" w:tentative="1">
+      <w:start w:val="1"/>
+      <w:numFmt w:val="bullet"/>
+      <w:lvlText w:val=""/>
+      <w:lvlJc w:val="left"/>
+      <w:pPr>
+        <w:ind w:left="2880" w:hanging="360"/>
+      </w:pPr>
+      <w:rPr>
+        <w:rFonts w:ascii="Symbol" w:hAnsi="Symbol" w:hint="default"/>
+      </w:rPr>
+    </w:lvl>
+    <w:lvl w:ilvl="4" w:tplc="040C0003" w:tentative="1">
+      <w:start w:val="1"/>
+      <w:numFmt w:val="bullet"/>
+      <w:lvlText w:val="o"/>
+      <w:lvlJc w:val="left"/>
+      <w:pPr>
+        <w:ind w:left="3600" w:hanging="360"/>
+      </w:pPr>
+      <w:rPr>
+        <w:rFonts w:ascii="Courier New" w:hAnsi="Courier New" w:cs="Courier New" w:hint="default"/>
+      </w:rPr>
+    </w:lvl>
+    <w:lvl w:ilvl="5" w:tplc="040C0005" w:tentative="1">
+      <w:start w:val="1"/>
+      <w:numFmt w:val="bullet"/>
+      <w:lvlText w:val=""/>
+      <w:lvlJc w:val="left"/>
+      <w:pPr>
+        <w:ind w:left="4320" w:hanging="360"/>
+      </w:pPr>
+      <w:rPr>
+        <w:rFonts w:ascii="Wingdings" w:hAnsi="Wingdings" w:hint="default"/>
+      </w:rPr>
+    </w:lvl>
+    <w:lvl w:ilvl="6" w:tplc="040C0001" w:tentative="1">
+      <w:start w:val="1"/>
+      <w:numFmt w:val="bullet"/>
+      <w:lvlText w:val=""/>
+      <w:lvlJc w:val="left"/>
+      <w:pPr>
+        <w:ind w:left="5040" w:hanging="360"/>
+      </w:pPr>
+      <w:rPr>
+        <w:rFonts w:ascii="Symbol" w:hAnsi="Symbol" w:hint="default"/>
+      </w:rPr>
+    </w:lvl>
+    <w:lvl w:ilvl="7" w:tplc="040C0003" w:tentative="1">
+      <w:start w:val="1"/>
+      <w:numFmt w:val="bullet"/>
+      <w:lvlText w:val="o"/>
+      <w:lvlJc w:val="left"/>
+      <w:pPr>
+        <w:ind w:left="5760" w:hanging="360"/>
+      </w:pPr>
+      <w:rPr>
+        <w:rFonts w:ascii="Courier New" w:hAnsi="Courier New" w:cs="Courier New" w:hint="default"/>
+      </w:rPr>
+    </w:lvl>
+    <w:lvl w:ilvl="8" w:tplc="040C0005" w:tentative="1">
+      <w:start w:val="1"/>
+      <w:numFmt w:val="bullet"/>
+      <w:lvlText w:val=""/>
+      <w:lvlJc w:val="left"/>
+      <w:pPr>
+        <w:ind w:left="6480" w:hanging="360"/>
+      </w:pPr>
+      <w:rPr>
+        <w:rFonts w:ascii="Wingdings" w:hAnsi="Wingdings" w:hint="default"/>
+      </w:rPr>
+    </w:lvl>
+  </w:abstractNum>
+  <w:abstractNum w:abstractNumId="6" w15:restartNumberingAfterBreak="0">
     <w:nsid w:val="4D8364D4"/>
     <w:multiLevelType w:val="hybridMultilevel"/>
     <w:tmpl w:val="D152DDE6"/>
@@ -929,10 +2982,140 @@
       </w:rPr>
     </w:lvl>
   </w:abstractNum>
+  <w:abstractNum w:abstractNumId="7" w15:restartNumberingAfterBreak="0">
+    <w:nsid w:val="57DC67F7"/>
+    <w:multiLevelType w:val="hybridMultilevel"/>
+    <w:tmpl w:val="F56E0B9E"/>
+    <w:lvl w:ilvl="0" w:tplc="5DE0E9B2">
+      <w:numFmt w:val="bullet"/>
+      <w:lvlText w:val="-"/>
+      <w:lvlJc w:val="left"/>
+      <w:pPr>
+        <w:ind w:left="1065" w:hanging="360"/>
+      </w:pPr>
+      <w:rPr>
+        <w:rFonts w:ascii="Calibri" w:eastAsiaTheme="minorHAnsi" w:hAnsi="Calibri" w:cs="Calibri" w:hint="default"/>
+      </w:rPr>
+    </w:lvl>
+    <w:lvl w:ilvl="1" w:tplc="040C0003" w:tentative="1">
+      <w:start w:val="1"/>
+      <w:numFmt w:val="bullet"/>
+      <w:lvlText w:val="o"/>
+      <w:lvlJc w:val="left"/>
+      <w:pPr>
+        <w:ind w:left="1785" w:hanging="360"/>
+      </w:pPr>
+      <w:rPr>
+        <w:rFonts w:ascii="Courier New" w:hAnsi="Courier New" w:cs="Courier New" w:hint="default"/>
+      </w:rPr>
+    </w:lvl>
+    <w:lvl w:ilvl="2" w:tplc="040C0005" w:tentative="1">
+      <w:start w:val="1"/>
+      <w:numFmt w:val="bullet"/>
+      <w:lvlText w:val=""/>
+      <w:lvlJc w:val="left"/>
+      <w:pPr>
+        <w:ind w:left="2505" w:hanging="360"/>
+      </w:pPr>
+      <w:rPr>
+        <w:rFonts w:ascii="Wingdings" w:hAnsi="Wingdings" w:hint="default"/>
+      </w:rPr>
+    </w:lvl>
+    <w:lvl w:ilvl="3" w:tplc="040C0001" w:tentative="1">
+      <w:start w:val="1"/>
+      <w:numFmt w:val="bullet"/>
+      <w:lvlText w:val=""/>
+      <w:lvlJc w:val="left"/>
+      <w:pPr>
+        <w:ind w:left="3225" w:hanging="360"/>
+      </w:pPr>
+      <w:rPr>
+        <w:rFonts w:ascii="Symbol" w:hAnsi="Symbol" w:hint="default"/>
+      </w:rPr>
+    </w:lvl>
+    <w:lvl w:ilvl="4" w:tplc="040C0003" w:tentative="1">
+      <w:start w:val="1"/>
+      <w:numFmt w:val="bullet"/>
+      <w:lvlText w:val="o"/>
+      <w:lvlJc w:val="left"/>
+      <w:pPr>
+        <w:ind w:left="3945" w:hanging="360"/>
+      </w:pPr>
+      <w:rPr>
+        <w:rFonts w:ascii="Courier New" w:hAnsi="Courier New" w:cs="Courier New" w:hint="default"/>
+      </w:rPr>
+    </w:lvl>
+    <w:lvl w:ilvl="5" w:tplc="040C0005" w:tentative="1">
+      <w:start w:val="1"/>
+      <w:numFmt w:val="bullet"/>
+      <w:lvlText w:val=""/>
+      <w:lvlJc w:val="left"/>
+      <w:pPr>
+        <w:ind w:left="4665" w:hanging="360"/>
+      </w:pPr>
+      <w:rPr>
+        <w:rFonts w:ascii="Wingdings" w:hAnsi="Wingdings" w:hint="default"/>
+      </w:rPr>
+    </w:lvl>
+    <w:lvl w:ilvl="6" w:tplc="040C0001" w:tentative="1">
+      <w:start w:val="1"/>
+      <w:numFmt w:val="bullet"/>
+      <w:lvlText w:val=""/>
+      <w:lvlJc w:val="left"/>
+      <w:pPr>
+        <w:ind w:left="5385" w:hanging="360"/>
+      </w:pPr>
+      <w:rPr>
+        <w:rFonts w:ascii="Symbol" w:hAnsi="Symbol" w:hint="default"/>
+      </w:rPr>
+    </w:lvl>
+    <w:lvl w:ilvl="7" w:tplc="040C0003" w:tentative="1">
+      <w:start w:val="1"/>
+      <w:numFmt w:val="bullet"/>
+      <w:lvlText w:val="o"/>
+      <w:lvlJc w:val="left"/>
+      <w:pPr>
+        <w:ind w:left="6105" w:hanging="360"/>
+      </w:pPr>
+      <w:rPr>
+        <w:rFonts w:ascii="Courier New" w:hAnsi="Courier New" w:cs="Courier New" w:hint="default"/>
+      </w:rPr>
+    </w:lvl>
+    <w:lvl w:ilvl="8" w:tplc="040C0005" w:tentative="1">
+      <w:start w:val="1"/>
+      <w:numFmt w:val="bullet"/>
+      <w:lvlText w:val=""/>
+      <w:lvlJc w:val="left"/>
+      <w:pPr>
+        <w:ind w:left="6825" w:hanging="360"/>
+      </w:pPr>
+      <w:rPr>
+        <w:rFonts w:ascii="Wingdings" w:hAnsi="Wingdings" w:hint="default"/>
+      </w:rPr>
+    </w:lvl>
+  </w:abstractNum>
   <w:num w:numId="1" w16cid:durableId="814297022">
+    <w:abstractNumId w:val="2"/>
+  </w:num>
+  <w:num w:numId="2" w16cid:durableId="187842362">
+    <w:abstractNumId w:val="6"/>
+  </w:num>
+  <w:num w:numId="3" w16cid:durableId="1633904918">
+    <w:abstractNumId w:val="3"/>
+  </w:num>
+  <w:num w:numId="4" w16cid:durableId="1618026896">
+    <w:abstractNumId w:val="5"/>
+  </w:num>
+  <w:num w:numId="5" w16cid:durableId="1352760191">
     <w:abstractNumId w:val="0"/>
   </w:num>
-  <w:num w:numId="2" w16cid:durableId="187842362">
+  <w:num w:numId="6" w16cid:durableId="65997781">
+    <w:abstractNumId w:val="7"/>
+  </w:num>
+  <w:num w:numId="7" w16cid:durableId="1476340903">
+    <w:abstractNumId w:val="4"/>
+  </w:num>
+  <w:num w:numId="8" w16cid:durableId="1769159734">
     <w:abstractNumId w:val="1"/>
   </w:num>
 </w:numbering>
@@ -1362,6 +3545,28 @@
       <w:szCs w:val="32"/>
     </w:rPr>
   </w:style>
+  <w:style w:type="paragraph" w:styleId="Titre2">
+    <w:name w:val="heading 2"/>
+    <w:basedOn w:val="Normal"/>
+    <w:next w:val="Normal"/>
+    <w:link w:val="Titre2Car"/>
+    <w:uiPriority w:val="9"/>
+    <w:unhideWhenUsed/>
+    <w:qFormat/>
+    <w:rsid w:val="00655BFF"/>
+    <w:pPr>
+      <w:keepNext/>
+      <w:keepLines/>
+      <w:spacing w:before="40" w:after="0"/>
+      <w:outlineLvl w:val="1"/>
+    </w:pPr>
+    <w:rPr>
+      <w:rFonts w:asciiTheme="majorHAnsi" w:eastAsiaTheme="majorEastAsia" w:hAnsiTheme="majorHAnsi" w:cstheme="majorBidi"/>
+      <w:color w:val="6B911C" w:themeColor="accent1" w:themeShade="BF"/>
+      <w:sz w:val="26"/>
+      <w:szCs w:val="26"/>
+    </w:rPr>
+  </w:style>
   <w:style w:type="paragraph" w:styleId="Titre3">
     <w:name w:val="heading 3"/>
     <w:basedOn w:val="Normal"/>
@@ -1608,6 +3813,38 @@
       <w:ind w:left="720"/>
       <w:contextualSpacing/>
     </w:pPr>
+  </w:style>
+  <w:style w:type="character" w:customStyle="1" w:styleId="Titre2Car">
+    <w:name w:val="Titre 2 Car"/>
+    <w:basedOn w:val="Policepardfaut"/>
+    <w:link w:val="Titre2"/>
+    <w:uiPriority w:val="9"/>
+    <w:rsid w:val="00655BFF"/>
+    <w:rPr>
+      <w:rFonts w:asciiTheme="majorHAnsi" w:eastAsiaTheme="majorEastAsia" w:hAnsiTheme="majorHAnsi" w:cstheme="majorBidi"/>
+      <w:color w:val="6B911C" w:themeColor="accent1" w:themeShade="BF"/>
+      <w:sz w:val="26"/>
+      <w:szCs w:val="26"/>
+    </w:rPr>
+  </w:style>
+  <w:style w:type="table" w:styleId="Grilledutableau">
+    <w:name w:val="Table Grid"/>
+    <w:basedOn w:val="TableauNormal"/>
+    <w:uiPriority w:val="39"/>
+    <w:rsid w:val="00CD048B"/>
+    <w:pPr>
+      <w:spacing w:after="0" w:line="240" w:lineRule="auto"/>
+    </w:pPr>
+    <w:tblPr>
+      <w:tblBorders>
+        <w:top w:val="single" w:sz="4" w:space="0" w:color="auto"/>
+        <w:left w:val="single" w:sz="4" w:space="0" w:color="auto"/>
+        <w:bottom w:val="single" w:sz="4" w:space="0" w:color="auto"/>
+        <w:right w:val="single" w:sz="4" w:space="0" w:color="auto"/>
+        <w:insideH w:val="single" w:sz="4" w:space="0" w:color="auto"/>
+        <w:insideV w:val="single" w:sz="4" w:space="0" w:color="auto"/>
+      </w:tblBorders>
+    </w:tblPr>
   </w:style>
 </w:styles>
 </file>
@@ -1880,10 +4117,22 @@
 </CoverPageProperties>
 </file>
 
+<file path=customXml/item2.xml><?xml version="1.0" encoding="utf-8"?>
+<b:Sources xmlns:b="http://schemas.openxmlformats.org/officeDocument/2006/bibliography" xmlns="http://schemas.openxmlformats.org/officeDocument/2006/bibliography" SelectedStyle="\APASixthEditionOfficeOnline.xsl" StyleName="APA" Version="6"/>
+</file>
+
 <file path=customXml/itemProps1.xml><?xml version="1.0" encoding="utf-8"?>
 <ds:datastoreItem xmlns:ds="http://schemas.openxmlformats.org/officeDocument/2006/customXml" ds:itemID="{55AF091B-3C7A-41E3-B477-F2FDAA23CFDA}">
   <ds:schemaRefs>
     <ds:schemaRef ds:uri="http://schemas.microsoft.com/office/2006/coverPageProps"/>
   </ds:schemaRefs>
 </ds:datastoreItem>
+</file>
+
+<file path=customXml/itemProps2.xml><?xml version="1.0" encoding="utf-8"?>
+<ds:datastoreItem xmlns:ds="http://schemas.openxmlformats.org/officeDocument/2006/customXml" ds:itemID="{889052A6-B3FE-4B40-9171-42E95C8A3820}">
+  <ds:schemaRefs>
+    <ds:schemaRef ds:uri="http://schemas.openxmlformats.org/officeDocument/2006/bibliography"/>
+  </ds:schemaRefs>
+</ds:datastoreItem>
 </file>
</xml_diff>

<commit_message>
Eval dataset 'Bad accuracy' pour démo & update documentation
</commit_message>
<xml_diff>
--- a/docs/cahier_des_charges.docx
+++ b/docs/cahier_des_charges.docx
@@ -125,7 +125,7 @@
       </w:pPr>
       <w:r>
         <w:lastRenderedPageBreak/>
-        <w:t>Contexte et objectifs</w:t>
+        <w:t>Contexte et objectif</w:t>
       </w:r>
     </w:p>
     <w:p>
@@ -155,7 +155,7 @@
     </w:p>
     <w:p>
       <w:r>
-        <w:t xml:space="preserve">L'objectifs maintenant est de mettre ce modèle à disposition d'un groupe d'utilisateur </w:t>
+        <w:t xml:space="preserve">L'objectif maintenant est de mettre ce modèle à disposition d'un groupe d'utilisateur </w:t>
       </w:r>
       <w:r>
         <w:t>confirmés</w:t>

</xml_diff>